<commit_message>
Lab report in progress
</commit_message>
<xml_diff>
--- a/lab2/Lab 2 Report.docx
+++ b/lab2/Lab 2 Report.docx
@@ -159,7 +159,6 @@
         <w:jc w:val="center"/>
         <w:rPr>
           <w:rFonts w:ascii="Times New Roman" w:hAnsi="Times New Roman" w:cs="Times New Roman"/>
-          <w:b/>
           <w:sz w:val="24"/>
           <w:szCs w:val="24"/>
         </w:rPr>
@@ -171,6 +170,25 @@
           <w:szCs w:val="24"/>
         </w:rPr>
         <w:t>Jonathan Monreal (jem177) and Jiawei Wu (jxw585)</w:t>
+      </w:r>
+    </w:p>
+    <w:p>
+      <w:pPr>
+        <w:jc w:val="center"/>
+        <w:rPr>
+          <w:rFonts w:ascii="Times New Roman" w:hAnsi="Times New Roman" w:cs="Times New Roman"/>
+          <w:b/>
+          <w:sz w:val="24"/>
+          <w:szCs w:val="24"/>
+        </w:rPr>
+      </w:pPr>
+      <w:r>
+        <w:rPr>
+          <w:rFonts w:ascii="Times New Roman" w:hAnsi="Times New Roman" w:cs="Times New Roman"/>
+          <w:sz w:val="24"/>
+          <w:szCs w:val="24"/>
+        </w:rPr>
+        <w:t>Group 8</w:t>
       </w:r>
       <w:r>
         <w:rPr>
@@ -204,10 +222,16 @@
     </w:p>
     <w:p>
       <w:pPr>
-        <w:spacing w:after="0" w:line="480" w:lineRule="auto"/>
-        <w:ind w:left="720" w:right="720"/>
-        <w:rPr>
-          <w:rFonts w:ascii="Times New Roman" w:hAnsi="Times New Roman" w:cs="Times New Roman"/>
+        <w:pStyle w:val="ListParagraph"/>
+        <w:numPr>
+          <w:ilvl w:val="0"/>
+          <w:numId w:val="1"/>
+        </w:numPr>
+        <w:spacing w:after="0" w:line="480" w:lineRule="auto"/>
+        <w:ind w:right="720"/>
+        <w:rPr>
+          <w:rFonts w:ascii="Times New Roman" w:hAnsi="Times New Roman" w:cs="Times New Roman"/>
+          <w:b/>
           <w:i/>
           <w:sz w:val="24"/>
           <w:szCs w:val="24"/>
@@ -216,12 +240,47 @@
       <w:r>
         <w:rPr>
           <w:rFonts w:ascii="Times New Roman" w:hAnsi="Times New Roman" w:cs="Times New Roman"/>
+          <w:b/>
           <w:i/>
           <w:sz w:val="24"/>
           <w:szCs w:val="24"/>
         </w:rPr>
-        <w:t>What is the control signal frequency specification of the motor driver used on the</w:t>
-      </w:r>
+        <w:t>What is the control signal frequency specification of the motor driver used on the daughter board?</w:t>
+      </w:r>
+    </w:p>
+    <w:p>
+      <w:pPr>
+        <w:spacing w:after="0" w:line="480" w:lineRule="auto"/>
+        <w:rPr>
+          <w:rFonts w:ascii="Times New Roman" w:hAnsi="Times New Roman" w:cs="Times New Roman"/>
+          <w:sz w:val="24"/>
+          <w:szCs w:val="24"/>
+        </w:rPr>
+      </w:pPr>
+      <w:r>
+        <w:rPr>
+          <w:rFonts w:ascii="Times New Roman" w:hAnsi="Times New Roman" w:cs="Times New Roman"/>
+          <w:sz w:val="24"/>
+          <w:szCs w:val="24"/>
+        </w:rPr>
+        <w:t>Typ. 30KHz, Max. 100KHz</w:t>
+      </w:r>
+    </w:p>
+    <w:p>
+      <w:pPr>
+        <w:pStyle w:val="ListParagraph"/>
+        <w:numPr>
+          <w:ilvl w:val="0"/>
+          <w:numId w:val="1"/>
+        </w:numPr>
+        <w:spacing w:after="0" w:line="480" w:lineRule="auto"/>
+        <w:rPr>
+          <w:rFonts w:ascii="Times New Roman" w:hAnsi="Times New Roman" w:cs="Times New Roman"/>
+          <w:b/>
+          <w:sz w:val="24"/>
+          <w:szCs w:val="24"/>
+        </w:rPr>
+      </w:pPr>
       <w:r>
         <w:rPr>
           <w:rFonts w:ascii="Times New Roman" w:hAnsi="Times New Roman" w:cs="Times New Roman"/>
@@ -234,37 +293,44 @@
       <w:r>
         <w:rPr>
           <w:rFonts w:ascii="Times New Roman" w:hAnsi="Times New Roman" w:cs="Times New Roman"/>
+          <w:b/>
           <w:i/>
           <w:sz w:val="24"/>
           <w:szCs w:val="24"/>
         </w:rPr>
-        <w:t>daughter board?</w:t>
-      </w:r>
-    </w:p>
-    <w:p>
-      <w:pPr>
-        <w:spacing w:after="0" w:line="480" w:lineRule="auto"/>
-        <w:rPr>
-          <w:rFonts w:ascii="Times New Roman" w:hAnsi="Times New Roman" w:cs="Times New Roman"/>
-          <w:sz w:val="24"/>
-          <w:szCs w:val="24"/>
-        </w:rPr>
-      </w:pPr>
-      <w:r>
-        <w:rPr>
-          <w:rFonts w:ascii="Times New Roman" w:hAnsi="Times New Roman" w:cs="Times New Roman"/>
-          <w:sz w:val="24"/>
-          <w:szCs w:val="24"/>
-        </w:rPr>
-        <w:t>Answer</w:t>
-      </w:r>
-    </w:p>
-    <w:p>
-      <w:pPr>
-        <w:spacing w:after="0" w:line="480" w:lineRule="auto"/>
-        <w:ind w:left="720" w:right="720"/>
-        <w:rPr>
-          <w:rFonts w:ascii="Times New Roman" w:hAnsi="Times New Roman" w:cs="Times New Roman"/>
+        <w:t>What is the chosen output frequency of your PWM generator?</w:t>
+      </w:r>
+    </w:p>
+    <w:p>
+      <w:pPr>
+        <w:spacing w:after="0" w:line="480" w:lineRule="auto"/>
+        <w:rPr>
+          <w:rFonts w:ascii="Times New Roman" w:hAnsi="Times New Roman" w:cs="Times New Roman"/>
+          <w:sz w:val="24"/>
+          <w:szCs w:val="24"/>
+        </w:rPr>
+      </w:pPr>
+      <w:r>
+        <w:rPr>
+          <w:rFonts w:ascii="Times New Roman" w:hAnsi="Times New Roman" w:cs="Times New Roman"/>
+          <w:sz w:val="24"/>
+          <w:szCs w:val="24"/>
+        </w:rPr>
+        <w:t>It is ~25kHz</w:t>
+      </w:r>
+    </w:p>
+    <w:p>
+      <w:pPr>
+        <w:pStyle w:val="ListParagraph"/>
+        <w:numPr>
+          <w:ilvl w:val="0"/>
+          <w:numId w:val="1"/>
+        </w:numPr>
+        <w:spacing w:after="0" w:line="480" w:lineRule="auto"/>
+        <w:ind w:right="720"/>
+        <w:rPr>
+          <w:rFonts w:ascii="Times New Roman" w:hAnsi="Times New Roman" w:cs="Times New Roman"/>
+          <w:b/>
           <w:i/>
           <w:sz w:val="24"/>
           <w:szCs w:val="24"/>
@@ -273,37 +339,54 @@
       <w:r>
         <w:rPr>
           <w:rFonts w:ascii="Times New Roman" w:hAnsi="Times New Roman" w:cs="Times New Roman"/>
+          <w:b/>
           <w:i/>
           <w:sz w:val="24"/>
           <w:szCs w:val="24"/>
         </w:rPr>
-        <w:t>What is the chosen output frequency of your PWM generator?</w:t>
-      </w:r>
-    </w:p>
-    <w:p>
-      <w:pPr>
-        <w:spacing w:after="0" w:line="480" w:lineRule="auto"/>
-        <w:rPr>
-          <w:rFonts w:ascii="Times New Roman" w:hAnsi="Times New Roman" w:cs="Times New Roman"/>
-          <w:sz w:val="24"/>
-          <w:szCs w:val="24"/>
-        </w:rPr>
-      </w:pPr>
-      <w:r>
-        <w:rPr>
-          <w:rFonts w:ascii="Times New Roman" w:hAnsi="Times New Roman" w:cs="Times New Roman"/>
-          <w:sz w:val="24"/>
-          <w:szCs w:val="24"/>
-        </w:rPr>
-        <w:t>Answer</w:t>
-      </w:r>
-    </w:p>
-    <w:p>
-      <w:pPr>
-        <w:spacing w:after="0" w:line="480" w:lineRule="auto"/>
-        <w:ind w:left="720" w:right="720"/>
-        <w:rPr>
-          <w:rFonts w:ascii="Times New Roman" w:hAnsi="Times New Roman" w:cs="Times New Roman"/>
+        <w:t>Assuming a maximum speed of 6000 rpm, what is the maximum motor speed your design will calculate with the provided 192 count/turn encoder attached to the motor?</w:t>
+      </w:r>
+    </w:p>
+    <w:p>
+      <w:pPr>
+        <w:spacing w:after="0" w:line="480" w:lineRule="auto"/>
+        <w:rPr>
+          <w:rFonts w:ascii="Times New Roman" w:hAnsi="Times New Roman" w:cs="Times New Roman"/>
+          <w:sz w:val="24"/>
+          <w:szCs w:val="24"/>
+        </w:rPr>
+      </w:pPr>
+      <w:r>
+        <w:rPr>
+          <w:rFonts w:ascii="Times New Roman" w:hAnsi="Times New Roman" w:cs="Times New Roman"/>
+          <w:sz w:val="24"/>
+          <w:szCs w:val="24"/>
+        </w:rPr>
+        <w:t xml:space="preserve">The maximum speed our design will calculate is </w:t>
+      </w:r>
+      <w:r>
+        <w:rPr>
+          <w:rFonts w:ascii="Times New Roman" w:hAnsi="Times New Roman" w:cs="Times New Roman"/>
+          <w:sz w:val="24"/>
+          <w:szCs w:val="24"/>
+        </w:rPr>
+        <w:t>~3200 rpm</w:t>
+      </w:r>
+      <w:bookmarkStart w:id="0" w:name="_GoBack"/>
+      <w:bookmarkEnd w:id="0"/>
+    </w:p>
+    <w:p>
+      <w:pPr>
+        <w:pStyle w:val="ListParagraph"/>
+        <w:numPr>
+          <w:ilvl w:val="0"/>
+          <w:numId w:val="1"/>
+        </w:numPr>
+        <w:spacing w:after="0" w:line="480" w:lineRule="auto"/>
+        <w:ind w:right="720"/>
+        <w:rPr>
+          <w:rFonts w:ascii="Times New Roman" w:hAnsi="Times New Roman" w:cs="Times New Roman"/>
+          <w:b/>
           <w:i/>
           <w:sz w:val="24"/>
           <w:szCs w:val="24"/>
@@ -312,55 +395,106 @@
       <w:r>
         <w:rPr>
           <w:rFonts w:ascii="Times New Roman" w:hAnsi="Times New Roman" w:cs="Times New Roman"/>
+          <w:b/>
           <w:i/>
           <w:sz w:val="24"/>
           <w:szCs w:val="24"/>
         </w:rPr>
-        <w:t xml:space="preserve">Assuming a maximum speed of 6000 rpm, what </w:t>
-      </w:r>
-      <w:r>
-        <w:rPr>
-          <w:rFonts w:ascii="Times New Roman" w:hAnsi="Times New Roman" w:cs="Times New Roman"/>
+        <w:t>How frequently does your design determine the motor's rate of rotation?</w:t>
+      </w:r>
+    </w:p>
+    <w:p>
+      <w:pPr>
+        <w:spacing w:after="0" w:line="480" w:lineRule="auto"/>
+        <w:rPr>
+          <w:rFonts w:ascii="Times New Roman" w:hAnsi="Times New Roman" w:cs="Times New Roman"/>
+          <w:sz w:val="24"/>
+          <w:szCs w:val="24"/>
+        </w:rPr>
+      </w:pPr>
+      <w:r>
+        <w:rPr>
+          <w:rFonts w:ascii="Times New Roman" w:hAnsi="Times New Roman" w:cs="Times New Roman"/>
+          <w:sz w:val="24"/>
+          <w:szCs w:val="24"/>
+        </w:rPr>
+        <w:t>The reset frequency is ~12KHz</w:t>
+      </w:r>
+      <w:r>
+        <w:rPr>
+          <w:rFonts w:ascii="Times New Roman" w:hAnsi="Times New Roman" w:cs="Times New Roman"/>
+          <w:sz w:val="24"/>
+          <w:szCs w:val="24"/>
+        </w:rPr>
+        <w:t>.</w:t>
+      </w:r>
+    </w:p>
+    <w:p>
+      <w:pPr>
+        <w:pStyle w:val="ListParagraph"/>
+        <w:numPr>
+          <w:ilvl w:val="0"/>
+          <w:numId w:val="1"/>
+        </w:numPr>
+        <w:spacing w:after="0" w:line="480" w:lineRule="auto"/>
+        <w:ind w:right="720"/>
+        <w:rPr>
+          <w:rFonts w:ascii="Times New Roman" w:hAnsi="Times New Roman" w:cs="Times New Roman"/>
+          <w:b/>
           <w:i/>
           <w:sz w:val="24"/>
           <w:szCs w:val="24"/>
         </w:rPr>
-        <w:t xml:space="preserve">is the maximum motor speed your </w:t>
-      </w:r>
-      <w:r>
-        <w:rPr>
-          <w:rFonts w:ascii="Times New Roman" w:hAnsi="Times New Roman" w:cs="Times New Roman"/>
+      </w:pPr>
+      <w:r>
+        <w:rPr>
+          <w:rFonts w:ascii="Times New Roman" w:hAnsi="Times New Roman" w:cs="Times New Roman"/>
+          <w:b/>
           <w:i/>
           <w:sz w:val="24"/>
           <w:szCs w:val="24"/>
         </w:rPr>
-        <w:t>design will calculate with the provided 192 count/turn encoder attached to the motor?</w:t>
-      </w:r>
-    </w:p>
-    <w:p>
-      <w:pPr>
-        <w:spacing w:after="0" w:line="480" w:lineRule="auto"/>
-        <w:rPr>
-          <w:rFonts w:ascii="Times New Roman" w:hAnsi="Times New Roman" w:cs="Times New Roman"/>
-          <w:sz w:val="24"/>
-          <w:szCs w:val="24"/>
-        </w:rPr>
-      </w:pPr>
-      <w:r>
-        <w:rPr>
-          <w:rFonts w:ascii="Times New Roman" w:hAnsi="Times New Roman" w:cs="Times New Roman"/>
-          <w:sz w:val="24"/>
-          <w:szCs w:val="24"/>
-        </w:rPr>
-        <w:t>Answer</w:t>
-      </w:r>
-    </w:p>
-    <w:p>
-      <w:pPr>
-        <w:spacing w:after="0" w:line="480" w:lineRule="auto"/>
-        <w:ind w:left="720" w:right="720"/>
-        <w:rPr>
-          <w:rFonts w:ascii="Times New Roman" w:hAnsi="Times New Roman" w:cs="Times New Roman"/>
+        <w:t>Calculate approximately how long it takes to change the speed goal from 0 to full speed in one direction if the button is held constantly.</w:t>
+      </w:r>
+    </w:p>
+    <w:p>
+      <w:pPr>
+        <w:spacing w:after="0" w:line="480" w:lineRule="auto"/>
+        <w:rPr>
+          <w:rFonts w:ascii="Times New Roman" w:hAnsi="Times New Roman" w:cs="Times New Roman"/>
+          <w:sz w:val="24"/>
+          <w:szCs w:val="24"/>
+        </w:rPr>
+      </w:pPr>
+      <w:r>
+        <w:rPr>
+          <w:rFonts w:ascii="Times New Roman" w:hAnsi="Times New Roman" w:cs="Times New Roman"/>
+          <w:sz w:val="24"/>
+          <w:szCs w:val="24"/>
+        </w:rPr>
+        <w:t>It takes about 40 seconds</w:t>
+      </w:r>
+      <w:r>
+        <w:rPr>
+          <w:rFonts w:ascii="Times New Roman" w:hAnsi="Times New Roman" w:cs="Times New Roman"/>
+          <w:sz w:val="24"/>
+          <w:szCs w:val="24"/>
+        </w:rPr>
+        <w:t xml:space="preserve"> for it to saturate at a maximum speed from zero.</w:t>
+      </w:r>
+    </w:p>
+    <w:p>
+      <w:pPr>
+        <w:pStyle w:val="ListParagraph"/>
+        <w:numPr>
+          <w:ilvl w:val="0"/>
+          <w:numId w:val="1"/>
+        </w:numPr>
+        <w:spacing w:after="0" w:line="480" w:lineRule="auto"/>
+        <w:ind w:right="720"/>
+        <w:rPr>
+          <w:rFonts w:ascii="Times New Roman" w:hAnsi="Times New Roman" w:cs="Times New Roman"/>
+          <w:b/>
           <w:i/>
           <w:sz w:val="24"/>
           <w:szCs w:val="24"/>
@@ -369,143 +503,48 @@
       <w:r>
         <w:rPr>
           <w:rFonts w:ascii="Times New Roman" w:hAnsi="Times New Roman" w:cs="Times New Roman"/>
+          <w:b/>
           <w:i/>
           <w:sz w:val="24"/>
           <w:szCs w:val="24"/>
         </w:rPr>
-        <w:t>How frequently does your design determine the motor's rate of rotation?</w:t>
-      </w:r>
-    </w:p>
-    <w:p>
-      <w:pPr>
-        <w:spacing w:after="0" w:line="480" w:lineRule="auto"/>
-        <w:rPr>
-          <w:rFonts w:ascii="Times New Roman" w:hAnsi="Times New Roman" w:cs="Times New Roman"/>
-          <w:sz w:val="24"/>
-          <w:szCs w:val="24"/>
-        </w:rPr>
-      </w:pPr>
-      <w:r>
-        <w:rPr>
-          <w:rFonts w:ascii="Times New Roman" w:hAnsi="Times New Roman" w:cs="Times New Roman"/>
-          <w:sz w:val="24"/>
-          <w:szCs w:val="24"/>
-        </w:rPr>
-        <w:t>Answer</w:t>
-      </w:r>
-    </w:p>
-    <w:p>
-      <w:pPr>
-        <w:spacing w:after="0" w:line="480" w:lineRule="auto"/>
-        <w:ind w:left="720" w:right="720"/>
-        <w:rPr>
-          <w:rFonts w:ascii="Times New Roman" w:hAnsi="Times New Roman" w:cs="Times New Roman"/>
-          <w:i/>
-          <w:sz w:val="24"/>
-          <w:szCs w:val="24"/>
-        </w:rPr>
-      </w:pPr>
-      <w:r>
-        <w:rPr>
-          <w:rFonts w:ascii="Times New Roman" w:hAnsi="Times New Roman" w:cs="Times New Roman"/>
-          <w:i/>
-          <w:sz w:val="24"/>
-          <w:szCs w:val="24"/>
-        </w:rPr>
-        <w:t xml:space="preserve">Calculate approximately how long it takes to change the </w:t>
-      </w:r>
-      <w:r>
-        <w:rPr>
-          <w:rFonts w:ascii="Times New Roman" w:hAnsi="Times New Roman" w:cs="Times New Roman"/>
-          <w:i/>
-          <w:sz w:val="24"/>
-          <w:szCs w:val="24"/>
-        </w:rPr>
-        <w:t xml:space="preserve">speed goal from 0 to full speed </w:t>
-      </w:r>
-      <w:r>
-        <w:rPr>
-          <w:rFonts w:ascii="Times New Roman" w:hAnsi="Times New Roman" w:cs="Times New Roman"/>
-          <w:i/>
-          <w:sz w:val="24"/>
-          <w:szCs w:val="24"/>
-        </w:rPr>
-        <w:t>in one direction if the button is held constantly.</w:t>
-      </w:r>
-    </w:p>
-    <w:p>
-      <w:pPr>
-        <w:spacing w:after="0" w:line="480" w:lineRule="auto"/>
-        <w:rPr>
-          <w:rFonts w:ascii="Times New Roman" w:hAnsi="Times New Roman" w:cs="Times New Roman"/>
-          <w:sz w:val="24"/>
-          <w:szCs w:val="24"/>
-        </w:rPr>
-      </w:pPr>
-      <w:r>
-        <w:rPr>
-          <w:rFonts w:ascii="Times New Roman" w:hAnsi="Times New Roman" w:cs="Times New Roman"/>
-          <w:sz w:val="24"/>
-          <w:szCs w:val="24"/>
-        </w:rPr>
-        <w:t>Answer</w:t>
-      </w:r>
-    </w:p>
-    <w:p>
-      <w:pPr>
-        <w:spacing w:after="0" w:line="480" w:lineRule="auto"/>
-        <w:ind w:left="720" w:right="720"/>
-        <w:rPr>
-          <w:rFonts w:ascii="Times New Roman" w:hAnsi="Times New Roman" w:cs="Times New Roman"/>
-          <w:i/>
-          <w:sz w:val="24"/>
-          <w:szCs w:val="24"/>
-        </w:rPr>
-      </w:pPr>
-      <w:r>
-        <w:rPr>
-          <w:rFonts w:ascii="Times New Roman" w:hAnsi="Times New Roman" w:cs="Times New Roman"/>
-          <w:i/>
-          <w:sz w:val="24"/>
-          <w:szCs w:val="24"/>
-        </w:rPr>
-        <w:t xml:space="preserve">At maximum gain, what is the pulse width when the </w:t>
-      </w:r>
-      <w:r>
-        <w:rPr>
-          <w:rFonts w:ascii="Times New Roman" w:hAnsi="Times New Roman" w:cs="Times New Roman"/>
-          <w:i/>
-          <w:sz w:val="24"/>
-          <w:szCs w:val="24"/>
-        </w:rPr>
-        <w:t xml:space="preserve">goal is minimum and maximum for </w:t>
-      </w:r>
-      <w:r>
-        <w:rPr>
-          <w:rFonts w:ascii="Times New Roman" w:hAnsi="Times New Roman" w:cs="Times New Roman"/>
-          <w:i/>
-          <w:sz w:val="24"/>
-          <w:szCs w:val="24"/>
-        </w:rPr>
-        <w:t>the free-running, enabled motor?</w:t>
-      </w:r>
-    </w:p>
-    <w:p>
-      <w:pPr>
-        <w:spacing w:after="0" w:line="480" w:lineRule="auto"/>
-        <w:rPr>
-          <w:rFonts w:ascii="Times New Roman" w:hAnsi="Times New Roman" w:cs="Times New Roman"/>
-          <w:sz w:val="24"/>
-          <w:szCs w:val="24"/>
-        </w:rPr>
-      </w:pPr>
-      <w:r>
-        <w:rPr>
-          <w:rFonts w:ascii="Times New Roman" w:hAnsi="Times New Roman" w:cs="Times New Roman"/>
-          <w:sz w:val="24"/>
-          <w:szCs w:val="24"/>
-        </w:rPr>
-        <w:t>Answer</w:t>
+        <w:t>At maximum gain, what is the pulse width when the goal is minimum and maximum for the free-running, enabled motor?</w:t>
+      </w:r>
+    </w:p>
+    <w:p>
+      <w:pPr>
+        <w:spacing w:after="0" w:line="480" w:lineRule="auto"/>
+        <w:rPr>
+          <w:rFonts w:ascii="Times New Roman" w:hAnsi="Times New Roman" w:cs="Times New Roman"/>
+          <w:sz w:val="24"/>
+          <w:szCs w:val="24"/>
+        </w:rPr>
+      </w:pPr>
+      <w:r>
+        <w:rPr>
+          <w:rFonts w:ascii="Times New Roman" w:hAnsi="Times New Roman" w:cs="Times New Roman"/>
+          <w:sz w:val="24"/>
+          <w:szCs w:val="24"/>
+        </w:rPr>
+        <w:t>The maximum pulse width is the input clock period of the pwm, which is ~0.04ms</w:t>
+      </w:r>
+    </w:p>
+    <w:p>
+      <w:pPr>
+        <w:spacing w:after="0" w:line="480" w:lineRule="auto"/>
+        <w:rPr>
+          <w:rFonts w:ascii="Times New Roman" w:hAnsi="Times New Roman" w:cs="Times New Roman"/>
+          <w:sz w:val="24"/>
+          <w:szCs w:val="24"/>
+        </w:rPr>
+      </w:pPr>
+      <w:r>
+        <w:rPr>
+          <w:rFonts w:ascii="Times New Roman" w:hAnsi="Times New Roman" w:cs="Times New Roman"/>
+          <w:sz w:val="24"/>
+          <w:szCs w:val="24"/>
+        </w:rPr>
+        <w:t>The minimum pulse width is 0, since minimum goal is 0.</w:t>
       </w:r>
     </w:p>
     <w:p>
@@ -550,56 +589,57 @@
         <w:spacing w:after="0" w:line="480" w:lineRule="auto"/>
         <w:rPr>
           <w:rFonts w:ascii="Times New Roman" w:hAnsi="Times New Roman" w:cs="Times New Roman"/>
+          <w:b/>
           <w:i/>
           <w:sz w:val="24"/>
           <w:szCs w:val="24"/>
         </w:rPr>
       </w:pPr>
-      <w:proofErr w:type="gramStart"/>
-      <w:r>
-        <w:rPr>
-          <w:rFonts w:ascii="Times New Roman" w:hAnsi="Times New Roman" w:cs="Times New Roman"/>
+      <w:r>
+        <w:rPr>
+          <w:rFonts w:ascii="Times New Roman" w:hAnsi="Times New Roman" w:cs="Times New Roman"/>
+          <w:b/>
           <w:i/>
           <w:sz w:val="24"/>
           <w:szCs w:val="24"/>
         </w:rPr>
         <w:t>goal-counter</w:t>
       </w:r>
-      <w:proofErr w:type="gramEnd"/>
-    </w:p>
-    <w:p>
-      <w:pPr>
-        <w:spacing w:after="0" w:line="480" w:lineRule="auto"/>
-        <w:rPr>
-          <w:rFonts w:ascii="Times New Roman" w:hAnsi="Times New Roman" w:cs="Times New Roman"/>
-          <w:sz w:val="24"/>
-          <w:szCs w:val="24"/>
-        </w:rPr>
-      </w:pPr>
-      <w:r>
-        <w:rPr>
-          <w:rFonts w:ascii="Times New Roman" w:hAnsi="Times New Roman" w:cs="Times New Roman"/>
-          <w:sz w:val="24"/>
-          <w:szCs w:val="24"/>
-        </w:rPr>
-        <w:t>Text</w:t>
-      </w:r>
-    </w:p>
-    <w:p>
-      <w:pPr>
-        <w:spacing w:after="0" w:line="480" w:lineRule="auto"/>
-        <w:rPr>
-          <w:rFonts w:ascii="Times New Roman" w:hAnsi="Times New Roman" w:cs="Times New Roman"/>
-          <w:sz w:val="24"/>
-          <w:szCs w:val="24"/>
-        </w:rPr>
-      </w:pPr>
-    </w:p>
-    <w:p>
-      <w:pPr>
-        <w:spacing w:after="0" w:line="480" w:lineRule="auto"/>
-        <w:rPr>
-          <w:rFonts w:ascii="Times New Roman" w:hAnsi="Times New Roman" w:cs="Times New Roman"/>
+    </w:p>
+    <w:p>
+      <w:pPr>
+        <w:spacing w:after="0" w:line="480" w:lineRule="auto"/>
+        <w:rPr>
+          <w:rFonts w:ascii="Times New Roman" w:hAnsi="Times New Roman" w:cs="Times New Roman"/>
+          <w:sz w:val="24"/>
+          <w:szCs w:val="24"/>
+        </w:rPr>
+      </w:pPr>
+      <w:r>
+        <w:rPr>
+          <w:rFonts w:ascii="Times New Roman" w:hAnsi="Times New Roman" w:cs="Times New Roman"/>
+          <w:sz w:val="24"/>
+          <w:szCs w:val="24"/>
+        </w:rPr>
+        <w:t>The goal counter is a counter that is associated with the speed up buttons of two directions. It counts an absolute value of 8 bit binary continuously from pressing down the buttons. The direction is handled using a dedicated module.</w:t>
+      </w:r>
+    </w:p>
+    <w:p>
+      <w:pPr>
+        <w:spacing w:after="0" w:line="480" w:lineRule="auto"/>
+        <w:rPr>
+          <w:rFonts w:ascii="Times New Roman" w:hAnsi="Times New Roman" w:cs="Times New Roman"/>
+          <w:sz w:val="24"/>
+          <w:szCs w:val="24"/>
+        </w:rPr>
+      </w:pPr>
+    </w:p>
+    <w:p>
+      <w:pPr>
+        <w:spacing w:after="0" w:line="480" w:lineRule="auto"/>
+        <w:rPr>
+          <w:rFonts w:ascii="Times New Roman" w:hAnsi="Times New Roman" w:cs="Times New Roman"/>
+          <w:b/>
           <w:i/>
           <w:sz w:val="24"/>
           <w:szCs w:val="24"/>
@@ -608,6 +648,7 @@
       <w:r>
         <w:rPr>
           <w:rFonts w:ascii="Times New Roman" w:hAnsi="Times New Roman" w:cs="Times New Roman"/>
+          <w:b/>
           <w:i/>
           <w:sz w:val="24"/>
           <w:szCs w:val="24"/>
@@ -629,10 +670,8 @@
           <w:sz w:val="24"/>
           <w:szCs w:val="24"/>
         </w:rPr>
-        <w:t>Text</w:t>
-      </w:r>
-      <w:bookmarkStart w:id="0" w:name="_GoBack"/>
-      <w:bookmarkEnd w:id="0"/>
+        <w:t>The speed counter is the counter of measuring the feedback speed read from the encoder, which counts up every time the motor passes a groove, and it gets reset at a clock frequency, ensuring a measure of speed. The measurement is used in the equation of r = k(g-m); feedback speed is also mapped to the LEDs on board.</w:t>
+      </w:r>
       <w:r>
         <w:rPr>
           <w:rFonts w:ascii="Times New Roman" w:hAnsi="Times New Roman" w:cs="Times New Roman"/>
@@ -677,127 +716,384 @@
           <w:sz w:val="24"/>
           <w:szCs w:val="24"/>
         </w:rPr>
-        <w:t>Text</w:t>
-      </w:r>
-    </w:p>
-    <w:p>
-      <w:pPr>
-        <w:rPr>
-          <w:rFonts w:ascii="Times New Roman" w:hAnsi="Times New Roman" w:cs="Times New Roman"/>
-          <w:sz w:val="24"/>
-          <w:szCs w:val="24"/>
-        </w:rPr>
-      </w:pPr>
-      <w:r>
-        <w:rPr>
-          <w:rFonts w:ascii="Times New Roman" w:hAnsi="Times New Roman" w:cs="Times New Roman"/>
-          <w:sz w:val="24"/>
-          <w:szCs w:val="24"/>
-        </w:rPr>
-        <w:br w:type="page"/>
-      </w:r>
-    </w:p>
-    <w:p>
-      <w:pPr>
-        <w:spacing w:after="0" w:line="480" w:lineRule="auto"/>
-        <w:rPr>
-          <w:rFonts w:ascii="Times New Roman" w:hAnsi="Times New Roman" w:cs="Times New Roman"/>
-          <w:sz w:val="24"/>
-          <w:szCs w:val="24"/>
-        </w:rPr>
-      </w:pPr>
-      <w:r>
-        <w:rPr>
-          <w:rFonts w:ascii="Times New Roman" w:hAnsi="Times New Roman" w:cs="Times New Roman"/>
-          <w:b/>
-          <w:sz w:val="24"/>
-          <w:szCs w:val="24"/>
-        </w:rPr>
-        <w:lastRenderedPageBreak/>
-        <w:t>Top-Level Design Diagram</w:t>
-      </w:r>
-    </w:p>
-    <w:p>
-      <w:pPr>
-        <w:spacing w:after="0" w:line="480" w:lineRule="auto"/>
-        <w:rPr>
-          <w:rFonts w:ascii="Times New Roman" w:hAnsi="Times New Roman" w:cs="Times New Roman"/>
-          <w:sz w:val="24"/>
-          <w:szCs w:val="24"/>
-        </w:rPr>
-      </w:pPr>
-      <w:r>
-        <w:rPr>
-          <w:rFonts w:ascii="Times New Roman" w:hAnsi="Times New Roman" w:cs="Times New Roman"/>
-          <w:sz w:val="24"/>
-          <w:szCs w:val="24"/>
-        </w:rPr>
-        <w:t>Diagram</w:t>
-      </w:r>
-    </w:p>
-    <w:p>
-      <w:pPr>
-        <w:rPr>
-          <w:rFonts w:ascii="Times New Roman" w:hAnsi="Times New Roman" w:cs="Times New Roman"/>
-          <w:sz w:val="24"/>
-          <w:szCs w:val="24"/>
-        </w:rPr>
-      </w:pPr>
-      <w:r>
-        <w:rPr>
-          <w:rFonts w:ascii="Times New Roman" w:hAnsi="Times New Roman" w:cs="Times New Roman"/>
-          <w:sz w:val="24"/>
-          <w:szCs w:val="24"/>
-        </w:rPr>
-        <w:br w:type="page"/>
-      </w:r>
-    </w:p>
-    <w:p>
-      <w:pPr>
-        <w:spacing w:after="0" w:line="480" w:lineRule="auto"/>
-        <w:rPr>
-          <w:rFonts w:ascii="Times New Roman" w:hAnsi="Times New Roman" w:cs="Times New Roman"/>
-          <w:sz w:val="24"/>
-          <w:szCs w:val="24"/>
-        </w:rPr>
-      </w:pPr>
-      <w:r>
-        <w:rPr>
-          <w:rFonts w:ascii="Times New Roman" w:hAnsi="Times New Roman" w:cs="Times New Roman"/>
-          <w:b/>
-          <w:sz w:val="24"/>
-          <w:szCs w:val="24"/>
-        </w:rPr>
-        <w:lastRenderedPageBreak/>
+        <w:t>We followed the code organization so that the codes satisfy the requirements.</w:t>
+      </w:r>
+    </w:p>
+    <w:p>
+      <w:pPr>
+        <w:spacing w:after="0" w:line="480" w:lineRule="auto"/>
+        <w:rPr>
+          <w:rFonts w:ascii="Times New Roman" w:hAnsi="Times New Roman" w:cs="Times New Roman"/>
+          <w:b/>
+          <w:sz w:val="24"/>
+          <w:szCs w:val="24"/>
+        </w:rPr>
+      </w:pPr>
+      <w:r>
+        <w:rPr>
+          <w:rFonts w:ascii="Times New Roman" w:hAnsi="Times New Roman" w:cs="Times New Roman"/>
+          <w:b/>
+          <w:noProof/>
+          <w:sz w:val="24"/>
+          <w:szCs w:val="24"/>
+          <w:lang w:eastAsia="zh-CN"/>
+        </w:rPr>
+        <w:drawing>
+          <wp:anchor distT="0" distB="0" distL="114300" distR="114300" simplePos="0" relativeHeight="251658240" behindDoc="0" locked="0" layoutInCell="1" allowOverlap="1" wp14:anchorId="629AA01A" wp14:editId="60FCF217">
+            <wp:simplePos x="0" y="0"/>
+            <wp:positionH relativeFrom="margin">
+              <wp:posOffset>-563880</wp:posOffset>
+            </wp:positionH>
+            <wp:positionV relativeFrom="paragraph">
+              <wp:posOffset>297180</wp:posOffset>
+            </wp:positionV>
+            <wp:extent cx="7059295" cy="3208020"/>
+            <wp:effectExtent l="0" t="0" r="8255" b="0"/>
+            <wp:wrapThrough wrapText="bothSides">
+              <wp:wrapPolygon edited="0">
+                <wp:start x="0" y="0"/>
+                <wp:lineTo x="0" y="21420"/>
+                <wp:lineTo x="21567" y="21420"/>
+                <wp:lineTo x="21567" y="0"/>
+                <wp:lineTo x="0" y="0"/>
+              </wp:wrapPolygon>
+            </wp:wrapThrough>
+            <wp:docPr id="2" name="Picture 2"/>
+            <wp:cNvGraphicFramePr>
+              <a:graphicFrameLocks xmlns:a="http://schemas.openxmlformats.org/drawingml/2006/main" noChangeAspect="1"/>
+            </wp:cNvGraphicFramePr>
+            <a:graphic xmlns:a="http://schemas.openxmlformats.org/drawingml/2006/main">
+              <a:graphicData uri="http://schemas.openxmlformats.org/drawingml/2006/picture">
+                <pic:pic xmlns:pic="http://schemas.openxmlformats.org/drawingml/2006/picture">
+                  <pic:nvPicPr>
+                    <pic:cNvPr id="0" name="Picture 1"/>
+                    <pic:cNvPicPr>
+                      <a:picLocks noChangeAspect="1" noChangeArrowheads="1"/>
+                    </pic:cNvPicPr>
+                  </pic:nvPicPr>
+                  <pic:blipFill>
+                    <a:blip r:embed="rId8">
+                      <a:extLst>
+                        <a:ext uri="{28A0092B-C50C-407E-A947-70E740481C1C}">
+                          <a14:useLocalDpi xmlns:a14="http://schemas.microsoft.com/office/drawing/2010/main" val="0"/>
+                        </a:ext>
+                      </a:extLst>
+                    </a:blip>
+                    <a:srcRect/>
+                    <a:stretch>
+                      <a:fillRect/>
+                    </a:stretch>
+                  </pic:blipFill>
+                  <pic:spPr bwMode="auto">
+                    <a:xfrm>
+                      <a:off x="0" y="0"/>
+                      <a:ext cx="7059295" cy="3208020"/>
+                    </a:xfrm>
+                    <a:prstGeom prst="rect">
+                      <a:avLst/>
+                    </a:prstGeom>
+                    <a:noFill/>
+                    <a:ln>
+                      <a:noFill/>
+                    </a:ln>
+                  </pic:spPr>
+                </pic:pic>
+              </a:graphicData>
+            </a:graphic>
+            <wp14:sizeRelH relativeFrom="page">
+              <wp14:pctWidth>0</wp14:pctWidth>
+            </wp14:sizeRelH>
+            <wp14:sizeRelV relativeFrom="page">
+              <wp14:pctHeight>0</wp14:pctHeight>
+            </wp14:sizeRelV>
+          </wp:anchor>
+        </w:drawing>
+      </w:r>
+      <w:r>
+        <w:rPr>
+          <w:rFonts w:ascii="Times New Roman" w:hAnsi="Times New Roman" w:cs="Times New Roman"/>
+          <w:b/>
+          <w:sz w:val="24"/>
+          <w:szCs w:val="24"/>
+        </w:rPr>
+        <w:t>Design Diagram</w:t>
+      </w:r>
+      <w:r>
+        <w:rPr>
+          <w:rFonts w:ascii="Times New Roman" w:hAnsi="Times New Roman" w:cs="Times New Roman"/>
+          <w:b/>
+          <w:sz w:val="24"/>
+          <w:szCs w:val="24"/>
+        </w:rPr>
+        <w:t xml:space="preserve"> and </w:t>
+      </w:r>
+      <w:r>
+        <w:rPr>
+          <w:rFonts w:ascii="Times New Roman" w:hAnsi="Times New Roman" w:cs="Times New Roman"/>
+          <w:b/>
+          <w:sz w:val="24"/>
+          <w:szCs w:val="24"/>
+        </w:rPr>
+        <w:t>Module Functionality</w:t>
+      </w:r>
+    </w:p>
+    <w:p>
+      <w:pPr>
+        <w:spacing w:after="0" w:line="480" w:lineRule="auto"/>
+        <w:rPr>
+          <w:rFonts w:ascii="Times New Roman" w:hAnsi="Times New Roman" w:cs="Times New Roman"/>
+          <w:sz w:val="24"/>
+          <w:szCs w:val="24"/>
+        </w:rPr>
+      </w:pPr>
+      <w:r>
+        <w:rPr>
+          <w:rFonts w:ascii="Times New Roman" w:hAnsi="Times New Roman" w:cs="Times New Roman"/>
+          <w:b/>
+          <w:sz w:val="24"/>
+          <w:szCs w:val="24"/>
+        </w:rPr>
+        <w:t>Module clock_divider</w:t>
+      </w:r>
+      <w:r>
+        <w:rPr>
+          <w:rFonts w:ascii="Times New Roman" w:hAnsi="Times New Roman" w:cs="Times New Roman"/>
+          <w:sz w:val="24"/>
+          <w:szCs w:val="24"/>
+        </w:rPr>
+        <w:t xml:space="preserve"> is a clock of low frequency that is associated with the buttons press trigger rate.</w:t>
+      </w:r>
+    </w:p>
+    <w:p>
+      <w:pPr>
+        <w:spacing w:after="0" w:line="480" w:lineRule="auto"/>
+        <w:rPr>
+          <w:rFonts w:ascii="Times New Roman" w:hAnsi="Times New Roman" w:cs="Times New Roman"/>
+          <w:sz w:val="24"/>
+          <w:szCs w:val="24"/>
+        </w:rPr>
+      </w:pPr>
+      <w:r>
+        <w:rPr>
+          <w:rFonts w:ascii="Times New Roman" w:hAnsi="Times New Roman" w:cs="Times New Roman"/>
+          <w:b/>
+          <w:sz w:val="24"/>
+          <w:szCs w:val="24"/>
+        </w:rPr>
+        <w:t>Module goal_counter</w:t>
+      </w:r>
+      <w:r>
+        <w:rPr>
+          <w:rFonts w:ascii="Times New Roman" w:hAnsi="Times New Roman" w:cs="Times New Roman"/>
+          <w:sz w:val="24"/>
+          <w:szCs w:val="24"/>
+        </w:rPr>
+        <w:t xml:space="preserve"> is the counter for goal speed from the button press, it generates a direction that is handled separately.</w:t>
+      </w:r>
+    </w:p>
+    <w:p>
+      <w:pPr>
+        <w:spacing w:after="0" w:line="480" w:lineRule="auto"/>
+        <w:rPr>
+          <w:rFonts w:ascii="Times New Roman" w:hAnsi="Times New Roman" w:cs="Times New Roman"/>
+          <w:sz w:val="24"/>
+          <w:szCs w:val="24"/>
+        </w:rPr>
+      </w:pPr>
+      <w:r>
+        <w:rPr>
+          <w:rFonts w:ascii="Times New Roman" w:hAnsi="Times New Roman" w:cs="Times New Roman"/>
+          <w:b/>
+          <w:sz w:val="24"/>
+          <w:szCs w:val="24"/>
+        </w:rPr>
+        <w:t>Module func</w:t>
+      </w:r>
+      <w:r>
+        <w:rPr>
+          <w:rFonts w:ascii="Times New Roman" w:hAnsi="Times New Roman" w:cs="Times New Roman"/>
+          <w:sz w:val="24"/>
+          <w:szCs w:val="24"/>
+        </w:rPr>
+        <w:t xml:space="preserve"> is the</w:t>
+      </w:r>
+      <w:r>
+        <w:rPr>
+          <w:rFonts w:ascii="Times New Roman" w:hAnsi="Times New Roman" w:cs="Times New Roman"/>
+          <w:sz w:val="24"/>
+          <w:szCs w:val="24"/>
+        </w:rPr>
+        <w:t xml:space="preserve"> implementation of the</w:t>
+      </w:r>
+      <w:r>
+        <w:rPr>
+          <w:rFonts w:ascii="Times New Roman" w:hAnsi="Times New Roman" w:cs="Times New Roman"/>
+          <w:sz w:val="24"/>
+          <w:szCs w:val="24"/>
+        </w:rPr>
+        <w:t xml:space="preserve"> equation r=k(g-m)</w:t>
+      </w:r>
+      <w:r>
+        <w:rPr>
+          <w:rFonts w:ascii="Times New Roman" w:hAnsi="Times New Roman" w:cs="Times New Roman"/>
+          <w:sz w:val="24"/>
+          <w:szCs w:val="24"/>
+        </w:rPr>
+        <w:t xml:space="preserve"> that we would use.</w:t>
+      </w:r>
+    </w:p>
+    <w:p>
+      <w:pPr>
+        <w:spacing w:after="0" w:line="480" w:lineRule="auto"/>
+        <w:rPr>
+          <w:rFonts w:ascii="Times New Roman" w:hAnsi="Times New Roman" w:cs="Times New Roman"/>
+          <w:sz w:val="24"/>
+          <w:szCs w:val="24"/>
+        </w:rPr>
+      </w:pPr>
+      <w:r>
+        <w:rPr>
+          <w:rFonts w:ascii="Times New Roman" w:hAnsi="Times New Roman" w:cs="Times New Roman"/>
+          <w:b/>
+          <w:sz w:val="24"/>
+          <w:szCs w:val="24"/>
+        </w:rPr>
+        <w:t>Module pwm</w:t>
+      </w:r>
+      <w:r>
+        <w:rPr>
+          <w:rFonts w:ascii="Times New Roman" w:hAnsi="Times New Roman" w:cs="Times New Roman"/>
+          <w:sz w:val="24"/>
+          <w:szCs w:val="24"/>
+        </w:rPr>
+        <w:t xml:space="preserve"> determines how much duty cycle</w:t>
+      </w:r>
+      <w:r>
+        <w:rPr>
+          <w:rFonts w:ascii="Times New Roman" w:hAnsi="Times New Roman" w:cs="Times New Roman"/>
+          <w:sz w:val="24"/>
+          <w:szCs w:val="24"/>
+        </w:rPr>
+        <w:t xml:space="preserve"> the motor would receive.</w:t>
+      </w:r>
+    </w:p>
+    <w:p>
+      <w:pPr>
+        <w:spacing w:after="0" w:line="480" w:lineRule="auto"/>
+        <w:rPr>
+          <w:rFonts w:ascii="Times New Roman" w:hAnsi="Times New Roman" w:cs="Times New Roman"/>
+          <w:sz w:val="24"/>
+          <w:szCs w:val="24"/>
+        </w:rPr>
+      </w:pPr>
+      <w:r>
+        <w:rPr>
+          <w:rFonts w:ascii="Times New Roman" w:hAnsi="Times New Roman" w:cs="Times New Roman"/>
+          <w:b/>
+          <w:sz w:val="24"/>
+          <w:szCs w:val="24"/>
+        </w:rPr>
+        <w:t>Module direction_handler</w:t>
+      </w:r>
+      <w:r>
+        <w:rPr>
+          <w:rFonts w:ascii="Times New Roman" w:hAnsi="Times New Roman" w:cs="Times New Roman"/>
+          <w:sz w:val="24"/>
+          <w:szCs w:val="24"/>
+        </w:rPr>
+        <w:t xml:space="preserve"> takes the direction bit from goal and determines which way the motor turns.</w:t>
+      </w:r>
+    </w:p>
+    <w:p>
+      <w:pPr>
+        <w:spacing w:after="0" w:line="480" w:lineRule="auto"/>
+        <w:rPr>
+          <w:rFonts w:ascii="Times New Roman" w:hAnsi="Times New Roman" w:cs="Times New Roman"/>
+          <w:sz w:val="24"/>
+          <w:szCs w:val="24"/>
+        </w:rPr>
+      </w:pPr>
+      <w:r>
+        <w:rPr>
+          <w:rFonts w:ascii="Times New Roman" w:hAnsi="Times New Roman" w:cs="Times New Roman"/>
+          <w:b/>
+          <w:sz w:val="24"/>
+          <w:szCs w:val="24"/>
+        </w:rPr>
+        <w:t>Module speedcount_pwm</w:t>
+      </w:r>
+      <w:r>
+        <w:rPr>
+          <w:rFonts w:ascii="Times New Roman" w:hAnsi="Times New Roman" w:cs="Times New Roman"/>
+          <w:sz w:val="24"/>
+          <w:szCs w:val="24"/>
+        </w:rPr>
+        <w:t xml:space="preserve"> is a pwm adjusting the reset/count percentage of the clock used to measure feedback speed\</w:t>
+      </w:r>
+    </w:p>
+    <w:p>
+      <w:pPr>
+        <w:spacing w:after="0" w:line="480" w:lineRule="auto"/>
+        <w:rPr>
+          <w:rFonts w:ascii="Times New Roman" w:hAnsi="Times New Roman" w:cs="Times New Roman"/>
+          <w:sz w:val="24"/>
+          <w:szCs w:val="24"/>
+        </w:rPr>
+      </w:pPr>
+      <w:r>
+        <w:rPr>
+          <w:rFonts w:ascii="Times New Roman" w:hAnsi="Times New Roman" w:cs="Times New Roman"/>
+          <w:b/>
+          <w:sz w:val="24"/>
+          <w:szCs w:val="24"/>
+        </w:rPr>
+        <w:t>Module speed_counter</w:t>
+      </w:r>
+      <w:r>
+        <w:rPr>
+          <w:rFonts w:ascii="Times New Roman" w:hAnsi="Times New Roman" w:cs="Times New Roman"/>
+          <w:sz w:val="24"/>
+          <w:szCs w:val="24"/>
+        </w:rPr>
+        <w:t xml:space="preserve"> is the motor speed feedback measurement</w:t>
+      </w:r>
+    </w:p>
+    <w:p>
+      <w:pPr>
+        <w:spacing w:after="0" w:line="480" w:lineRule="auto"/>
+        <w:rPr>
+          <w:rFonts w:ascii="Times New Roman" w:hAnsi="Times New Roman" w:cs="Times New Roman"/>
+          <w:sz w:val="24"/>
+          <w:szCs w:val="24"/>
+        </w:rPr>
+      </w:pPr>
+    </w:p>
+    <w:p>
+      <w:pPr>
+        <w:spacing w:after="0" w:line="480" w:lineRule="auto"/>
+        <w:rPr>
+          <w:rFonts w:ascii="Times New Roman" w:hAnsi="Times New Roman" w:cs="Times New Roman"/>
+          <w:sz w:val="24"/>
+          <w:szCs w:val="24"/>
+        </w:rPr>
+      </w:pPr>
+      <w:r>
+        <w:rPr>
+          <w:rFonts w:ascii="Times New Roman" w:hAnsi="Times New Roman" w:cs="Times New Roman"/>
+          <w:sz w:val="24"/>
+          <w:szCs w:val="24"/>
+        </w:rPr>
+        <w:t xml:space="preserve"> </w:t>
+      </w:r>
+      <w:r>
+        <w:rPr>
+          <w:rFonts w:ascii="Times New Roman" w:hAnsi="Times New Roman" w:cs="Times New Roman"/>
+          <w:b/>
+          <w:sz w:val="24"/>
+          <w:szCs w:val="24"/>
+        </w:rPr>
         <w:t>Oscilloscope Captures</w:t>
       </w:r>
-    </w:p>
-    <w:p>
-      <w:pPr>
-        <w:spacing w:after="0" w:line="480" w:lineRule="auto"/>
-        <w:rPr>
-          <w:rFonts w:ascii="Times New Roman" w:hAnsi="Times New Roman" w:cs="Times New Roman"/>
-          <w:sz w:val="24"/>
-          <w:szCs w:val="24"/>
-        </w:rPr>
-      </w:pPr>
-      <w:r>
-        <w:rPr>
-          <w:rFonts w:ascii="Times New Roman" w:hAnsi="Times New Roman" w:cs="Times New Roman"/>
-          <w:sz w:val="24"/>
-          <w:szCs w:val="24"/>
-        </w:rPr>
-        <w:t>Captures</w:t>
-      </w:r>
-    </w:p>
-    <w:p>
-      <w:pPr>
-        <w:rPr>
-          <w:rFonts w:ascii="Times New Roman" w:hAnsi="Times New Roman" w:cs="Times New Roman"/>
-          <w:sz w:val="24"/>
-          <w:szCs w:val="24"/>
-        </w:rPr>
-      </w:pPr>
       <w:r>
         <w:rPr>
           <w:rFonts w:ascii="Times New Roman" w:hAnsi="Times New Roman" w:cs="Times New Roman"/>
@@ -842,7 +1138,7 @@
           <w:sz w:val="24"/>
           <w:szCs w:val="24"/>
         </w:rPr>
-        <w:t>Text</w:t>
+        <w:t>We write draft codes and using github to exchange, working in lab together to debug.</w:t>
       </w:r>
     </w:p>
     <w:sectPr>
@@ -903,6 +1199,103 @@
     </w:p>
   </w:footnote>
 </w:footnotes>
+</file>
+
+<file path=word/numbering.xml><?xml version="1.0" encoding="utf-8"?>
+<w:numbering xmlns:wpc="http://schemas.microsoft.com/office/word/2010/wordprocessingCanvas" xmlns:mc="http://schemas.openxmlformats.org/markup-compatibility/2006" xmlns:o="urn:schemas-microsoft-com:office:office" xmlns:r="http://schemas.openxmlformats.org/officeDocument/2006/relationships" xmlns:m="http://schemas.openxmlformats.org/officeDocument/2006/math" xmlns:v="urn:schemas-microsoft-com:vml" xmlns:wp14="http://schemas.microsoft.com/office/word/2010/wordprocessingDrawing" xmlns:wp="http://schemas.openxmlformats.org/drawingml/2006/wordprocessingDrawing" xmlns:w10="urn:schemas-microsoft-com:office:word" xmlns:w="http://schemas.openxmlformats.org/wordprocessingml/2006/main" xmlns:w14="http://schemas.microsoft.com/office/word/2010/wordml" xmlns:w15="http://schemas.microsoft.com/office/word/2012/wordml" xmlns:wpg="http://schemas.microsoft.com/office/word/2010/wordprocessingGroup" xmlns:wpi="http://schemas.microsoft.com/office/word/2010/wordprocessingInk" xmlns:wne="http://schemas.microsoft.com/office/word/2006/wordml" xmlns:wps="http://schemas.microsoft.com/office/word/2010/wordprocessingShape" mc:Ignorable="w14 w15 wp14">
+  <w:abstractNum w:abstractNumId="0" w15:restartNumberingAfterBreak="0">
+    <w:nsid w:val="01554431"/>
+    <w:multiLevelType w:val="hybridMultilevel"/>
+    <w:tmpl w:val="434A0150"/>
+    <w:lvl w:ilvl="0" w:tplc="5E38F89C">
+      <w:start w:val="1"/>
+      <w:numFmt w:val="decimal"/>
+      <w:lvlText w:val="%1."/>
+      <w:lvlJc w:val="left"/>
+      <w:pPr>
+        <w:ind w:left="1080" w:hanging="360"/>
+      </w:pPr>
+      <w:rPr>
+        <w:rFonts w:hint="default"/>
+      </w:rPr>
+    </w:lvl>
+    <w:lvl w:ilvl="1" w:tplc="04090019" w:tentative="1">
+      <w:start w:val="1"/>
+      <w:numFmt w:val="lowerLetter"/>
+      <w:lvlText w:val="%2."/>
+      <w:lvlJc w:val="left"/>
+      <w:pPr>
+        <w:ind w:left="1800" w:hanging="360"/>
+      </w:pPr>
+    </w:lvl>
+    <w:lvl w:ilvl="2" w:tplc="0409001B" w:tentative="1">
+      <w:start w:val="1"/>
+      <w:numFmt w:val="lowerRoman"/>
+      <w:lvlText w:val="%3."/>
+      <w:lvlJc w:val="right"/>
+      <w:pPr>
+        <w:ind w:left="2520" w:hanging="180"/>
+      </w:pPr>
+    </w:lvl>
+    <w:lvl w:ilvl="3" w:tplc="0409000F" w:tentative="1">
+      <w:start w:val="1"/>
+      <w:numFmt w:val="decimal"/>
+      <w:lvlText w:val="%4."/>
+      <w:lvlJc w:val="left"/>
+      <w:pPr>
+        <w:ind w:left="3240" w:hanging="360"/>
+      </w:pPr>
+    </w:lvl>
+    <w:lvl w:ilvl="4" w:tplc="04090019" w:tentative="1">
+      <w:start w:val="1"/>
+      <w:numFmt w:val="lowerLetter"/>
+      <w:lvlText w:val="%5."/>
+      <w:lvlJc w:val="left"/>
+      <w:pPr>
+        <w:ind w:left="3960" w:hanging="360"/>
+      </w:pPr>
+    </w:lvl>
+    <w:lvl w:ilvl="5" w:tplc="0409001B" w:tentative="1">
+      <w:start w:val="1"/>
+      <w:numFmt w:val="lowerRoman"/>
+      <w:lvlText w:val="%6."/>
+      <w:lvlJc w:val="right"/>
+      <w:pPr>
+        <w:ind w:left="4680" w:hanging="180"/>
+      </w:pPr>
+    </w:lvl>
+    <w:lvl w:ilvl="6" w:tplc="0409000F" w:tentative="1">
+      <w:start w:val="1"/>
+      <w:numFmt w:val="decimal"/>
+      <w:lvlText w:val="%7."/>
+      <w:lvlJc w:val="left"/>
+      <w:pPr>
+        <w:ind w:left="5400" w:hanging="360"/>
+      </w:pPr>
+    </w:lvl>
+    <w:lvl w:ilvl="7" w:tplc="04090019" w:tentative="1">
+      <w:start w:val="1"/>
+      <w:numFmt w:val="lowerLetter"/>
+      <w:lvlText w:val="%8."/>
+      <w:lvlJc w:val="left"/>
+      <w:pPr>
+        <w:ind w:left="6120" w:hanging="360"/>
+      </w:pPr>
+    </w:lvl>
+    <w:lvl w:ilvl="8" w:tplc="0409001B" w:tentative="1">
+      <w:start w:val="1"/>
+      <w:numFmt w:val="lowerRoman"/>
+      <w:lvlText w:val="%9."/>
+      <w:lvlJc w:val="right"/>
+      <w:pPr>
+        <w:ind w:left="6840" w:hanging="180"/>
+      </w:pPr>
+    </w:lvl>
+  </w:abstractNum>
+  <w:num w:numId="1">
+    <w:abstractNumId w:val="0"/>
+  </w:num>
+</w:numbering>
 </file>
 
 <file path=word/styles.xml><?xml version="1.0" encoding="utf-8"?>
@@ -1370,6 +1763,17 @@
     <w:uiPriority w:val="99"/>
     <w:rsid w:val="00151C4E"/>
   </w:style>
+  <w:style w:type="paragraph" w:styleId="ListParagraph">
+    <w:name w:val="List Paragraph"/>
+    <w:basedOn w:val="Normal"/>
+    <w:uiPriority w:val="34"/>
+    <w:qFormat/>
+    <w:rsid w:val="00B03795"/>
+    <w:pPr>
+      <w:ind w:left="720"/>
+      <w:contextualSpacing/>
+    </w:pPr>
+  </w:style>
 </w:styles>
 </file>
 
@@ -1639,7 +2043,7 @@
 </file>
 
 <file path=customXml/itemProps1.xml><?xml version="1.0" encoding="utf-8"?>
-<ds:datastoreItem xmlns:ds="http://schemas.openxmlformats.org/officeDocument/2006/customXml" ds:itemID="{712F09D2-7309-481F-99AE-C8CEED66F204}">
+<ds:datastoreItem xmlns:ds="http://schemas.openxmlformats.org/officeDocument/2006/customXml" ds:itemID="{DEB9A3CA-2B23-44FC-8A04-7E63BF2850B0}">
   <ds:schemaRefs>
     <ds:schemaRef ds:uri="http://schemas.openxmlformats.org/officeDocument/2006/bibliography"/>
   </ds:schemaRefs>

</xml_diff>

<commit_message>
update code report captures
</commit_message>
<xml_diff>
--- a/lab2/Lab 2 Report.docx
+++ b/lab2/Lab 2 Report.docx
@@ -4,7 +4,6 @@
   <w:body>
     <w:p>
       <w:pPr>
-        <w:spacing w:after="0" w:line="360" w:lineRule="auto"/>
         <w:jc w:val="center"/>
         <w:rPr>
           <w:rFonts w:ascii="Times New Roman" w:hAnsi="Times New Roman" w:cs="Times New Roman"/>
@@ -16,7 +15,6 @@
     </w:p>
     <w:p>
       <w:pPr>
-        <w:spacing w:after="0" w:line="360" w:lineRule="auto"/>
         <w:jc w:val="center"/>
         <w:rPr>
           <w:rFonts w:ascii="Times New Roman" w:hAnsi="Times New Roman" w:cs="Times New Roman"/>
@@ -28,7 +26,6 @@
     </w:p>
     <w:p>
       <w:pPr>
-        <w:spacing w:after="0" w:line="360" w:lineRule="auto"/>
         <w:jc w:val="center"/>
         <w:rPr>
           <w:rFonts w:ascii="Times New Roman" w:hAnsi="Times New Roman" w:cs="Times New Roman"/>
@@ -40,7 +37,6 @@
     </w:p>
     <w:p>
       <w:pPr>
-        <w:spacing w:after="0" w:line="360" w:lineRule="auto"/>
         <w:jc w:val="center"/>
         <w:rPr>
           <w:rFonts w:ascii="Times New Roman" w:hAnsi="Times New Roman" w:cs="Times New Roman"/>
@@ -52,7 +48,6 @@
     </w:p>
     <w:p>
       <w:pPr>
-        <w:spacing w:after="0" w:line="360" w:lineRule="auto"/>
         <w:jc w:val="center"/>
         <w:rPr>
           <w:rFonts w:ascii="Times New Roman" w:hAnsi="Times New Roman" w:cs="Times New Roman"/>
@@ -64,7 +59,6 @@
     </w:p>
     <w:p>
       <w:pPr>
-        <w:spacing w:after="0" w:line="360" w:lineRule="auto"/>
         <w:jc w:val="center"/>
         <w:rPr>
           <w:rFonts w:ascii="Times New Roman" w:hAnsi="Times New Roman" w:cs="Times New Roman"/>
@@ -76,7 +70,6 @@
     </w:p>
     <w:p>
       <w:pPr>
-        <w:spacing w:after="0" w:line="360" w:lineRule="auto"/>
         <w:jc w:val="center"/>
         <w:rPr>
           <w:rFonts w:ascii="Times New Roman" w:hAnsi="Times New Roman" w:cs="Times New Roman"/>
@@ -88,18 +81,6 @@
     </w:p>
     <w:p>
       <w:pPr>
-        <w:spacing w:after="0" w:line="360" w:lineRule="auto"/>
-        <w:rPr>
-          <w:rFonts w:ascii="Times New Roman" w:hAnsi="Times New Roman" w:cs="Times New Roman"/>
-          <w:b/>
-          <w:sz w:val="24"/>
-          <w:szCs w:val="24"/>
-        </w:rPr>
-      </w:pPr>
-    </w:p>
-    <w:p>
-      <w:pPr>
-        <w:spacing w:after="0" w:line="360" w:lineRule="auto"/>
         <w:jc w:val="center"/>
         <w:rPr>
           <w:rFonts w:ascii="Times New Roman" w:hAnsi="Times New Roman" w:cs="Times New Roman"/>
@@ -111,7 +92,6 @@
     </w:p>
     <w:p>
       <w:pPr>
-        <w:spacing w:after="0" w:line="360" w:lineRule="auto"/>
         <w:jc w:val="center"/>
         <w:rPr>
           <w:rFonts w:ascii="Times New Roman" w:hAnsi="Times New Roman" w:cs="Times New Roman"/>
@@ -120,6 +100,50 @@
           <w:szCs w:val="24"/>
         </w:rPr>
       </w:pPr>
+    </w:p>
+    <w:p>
+      <w:pPr>
+        <w:jc w:val="center"/>
+        <w:rPr>
+          <w:rFonts w:ascii="Times New Roman" w:hAnsi="Times New Roman" w:cs="Times New Roman"/>
+          <w:b/>
+          <w:sz w:val="24"/>
+          <w:szCs w:val="24"/>
+        </w:rPr>
+      </w:pPr>
+    </w:p>
+    <w:p>
+      <w:pPr>
+        <w:jc w:val="center"/>
+        <w:rPr>
+          <w:rFonts w:ascii="Times New Roman" w:hAnsi="Times New Roman" w:cs="Times New Roman"/>
+          <w:b/>
+          <w:sz w:val="24"/>
+          <w:szCs w:val="24"/>
+        </w:rPr>
+      </w:pPr>
+    </w:p>
+    <w:p>
+      <w:pPr>
+        <w:jc w:val="center"/>
+        <w:rPr>
+          <w:rFonts w:ascii="Times New Roman" w:hAnsi="Times New Roman" w:cs="Times New Roman"/>
+          <w:b/>
+          <w:sz w:val="24"/>
+          <w:szCs w:val="24"/>
+        </w:rPr>
+      </w:pPr>
+    </w:p>
+    <w:p>
+      <w:pPr>
+        <w:jc w:val="center"/>
+        <w:rPr>
+          <w:rFonts w:ascii="Times New Roman" w:hAnsi="Times New Roman" w:cs="Times New Roman"/>
+          <w:b/>
+          <w:sz w:val="24"/>
+          <w:szCs w:val="24"/>
+        </w:rPr>
+      </w:pPr>
       <w:r>
         <w:rPr>
           <w:rFonts w:ascii="Times New Roman" w:hAnsi="Times New Roman" w:cs="Times New Roman"/>
@@ -132,7 +156,6 @@
     </w:p>
     <w:p>
       <w:pPr>
-        <w:spacing w:after="0" w:line="360" w:lineRule="auto"/>
         <w:jc w:val="center"/>
         <w:rPr>
           <w:rFonts w:ascii="Times New Roman" w:hAnsi="Times New Roman" w:cs="Times New Roman"/>
@@ -151,7 +174,6 @@
     </w:p>
     <w:p>
       <w:pPr>
-        <w:spacing w:after="0" w:line="360" w:lineRule="auto"/>
         <w:jc w:val="center"/>
         <w:rPr>
           <w:rFonts w:ascii="Times New Roman" w:hAnsi="Times New Roman" w:cs="Times New Roman"/>
@@ -180,7 +202,7 @@
     </w:p>
     <w:p>
       <w:pPr>
-        <w:spacing w:after="0" w:line="360" w:lineRule="auto"/>
+        <w:spacing w:after="0" w:line="480" w:lineRule="auto"/>
         <w:rPr>
           <w:rFonts w:ascii="Times New Roman" w:hAnsi="Times New Roman" w:cs="Times New Roman"/>
           <w:sz w:val="24"/>
@@ -205,7 +227,7 @@
           <w:ilvl w:val="0"/>
           <w:numId w:val="1"/>
         </w:numPr>
-        <w:spacing w:after="0" w:line="360" w:lineRule="auto"/>
+        <w:spacing w:after="0" w:line="480" w:lineRule="auto"/>
         <w:ind w:right="720"/>
         <w:rPr>
           <w:rFonts w:ascii="Times New Roman" w:hAnsi="Times New Roman" w:cs="Times New Roman"/>
@@ -228,31 +250,21 @@
     </w:p>
     <w:p>
       <w:pPr>
-        <w:spacing w:after="0" w:line="360" w:lineRule="auto"/>
-        <w:rPr>
-          <w:rFonts w:ascii="Times New Roman" w:hAnsi="Times New Roman" w:cs="Times New Roman"/>
-          <w:sz w:val="24"/>
-          <w:szCs w:val="24"/>
-        </w:rPr>
-      </w:pPr>
-      <w:r>
-        <w:rPr>
-          <w:rFonts w:ascii="Times New Roman" w:hAnsi="Times New Roman" w:cs="Times New Roman"/>
-          <w:sz w:val="24"/>
-          <w:szCs w:val="24"/>
-        </w:rPr>
-        <w:t>According to the L620x datasheet, t</w:t>
-      </w:r>
-      <w:r>
-        <w:rPr>
-          <w:rFonts w:ascii="Times New Roman" w:hAnsi="Times New Roman" w:cs="Times New Roman"/>
-          <w:sz w:val="24"/>
-          <w:szCs w:val="24"/>
-        </w:rPr>
-        <w:t>he maximum frequency is 100 KHz, while the typical frequency is 30 KHz.</w:t>
-      </w:r>
-      <w:bookmarkStart w:id="0" w:name="_GoBack"/>
-      <w:bookmarkEnd w:id="0"/>
+        <w:spacing w:after="0" w:line="480" w:lineRule="auto"/>
+        <w:rPr>
+          <w:rFonts w:ascii="Times New Roman" w:hAnsi="Times New Roman" w:cs="Times New Roman"/>
+          <w:sz w:val="24"/>
+          <w:szCs w:val="24"/>
+        </w:rPr>
+      </w:pPr>
+      <w:r>
+        <w:rPr>
+          <w:rFonts w:ascii="Times New Roman" w:hAnsi="Times New Roman" w:cs="Times New Roman"/>
+          <w:sz w:val="24"/>
+          <w:szCs w:val="24"/>
+        </w:rPr>
+        <w:t>Typ. 30KHz, Max. 100KHz</w:t>
+      </w:r>
     </w:p>
     <w:p>
       <w:pPr>
@@ -261,7 +273,7 @@
           <w:ilvl w:val="0"/>
           <w:numId w:val="1"/>
         </w:numPr>
-        <w:spacing w:after="0" w:line="360" w:lineRule="auto"/>
+        <w:spacing w:after="0" w:line="480" w:lineRule="auto"/>
         <w:rPr>
           <w:rFonts w:ascii="Times New Roman" w:hAnsi="Times New Roman" w:cs="Times New Roman"/>
           <w:b/>
@@ -291,44 +303,20 @@
     </w:p>
     <w:p>
       <w:pPr>
-        <w:spacing w:after="0" w:line="360" w:lineRule="auto"/>
-        <w:rPr>
-          <w:rFonts w:ascii="Times New Roman" w:hAnsi="Times New Roman" w:cs="Times New Roman"/>
-          <w:sz w:val="24"/>
-          <w:szCs w:val="24"/>
-        </w:rPr>
-      </w:pPr>
-      <w:r>
-        <w:rPr>
-          <w:rFonts w:ascii="Times New Roman" w:hAnsi="Times New Roman" w:cs="Times New Roman"/>
-          <w:sz w:val="24"/>
-          <w:szCs w:val="24"/>
-        </w:rPr>
-        <w:t>The output frequency of our PWM generator is</w:t>
-      </w:r>
-      <w:r>
-        <w:rPr>
-          <w:rFonts w:ascii="Times New Roman" w:hAnsi="Times New Roman" w:cs="Times New Roman"/>
-          <w:sz w:val="24"/>
-          <w:szCs w:val="24"/>
-        </w:rPr>
-        <w:t xml:space="preserve"> ~25 K</w:t>
-      </w:r>
-      <w:r>
-        <w:rPr>
-          <w:rFonts w:ascii="Times New Roman" w:hAnsi="Times New Roman" w:cs="Times New Roman"/>
-          <w:sz w:val="24"/>
-          <w:szCs w:val="24"/>
-        </w:rPr>
-        <w:t>Hz</w:t>
-      </w:r>
-      <w:r>
-        <w:rPr>
-          <w:rFonts w:ascii="Times New Roman" w:hAnsi="Times New Roman" w:cs="Times New Roman"/>
-          <w:sz w:val="24"/>
-          <w:szCs w:val="24"/>
-        </w:rPr>
-        <w:t>.</w:t>
+        <w:spacing w:after="0" w:line="480" w:lineRule="auto"/>
+        <w:rPr>
+          <w:rFonts w:ascii="Times New Roman" w:hAnsi="Times New Roman" w:cs="Times New Roman"/>
+          <w:sz w:val="24"/>
+          <w:szCs w:val="24"/>
+        </w:rPr>
+      </w:pPr>
+      <w:r>
+        <w:rPr>
+          <w:rFonts w:ascii="Times New Roman" w:hAnsi="Times New Roman" w:cs="Times New Roman"/>
+          <w:sz w:val="24"/>
+          <w:szCs w:val="24"/>
+        </w:rPr>
+        <w:t>It is ~25kHz</w:t>
       </w:r>
     </w:p>
     <w:p>
@@ -338,7 +326,7 @@
           <w:ilvl w:val="0"/>
           <w:numId w:val="1"/>
         </w:numPr>
-        <w:spacing w:after="0" w:line="360" w:lineRule="auto"/>
+        <w:spacing w:after="0" w:line="480" w:lineRule="auto"/>
         <w:ind w:right="720"/>
         <w:rPr>
           <w:rFonts w:ascii="Times New Roman" w:hAnsi="Times New Roman" w:cs="Times New Roman"/>
@@ -361,7 +349,7 @@
     </w:p>
     <w:p>
       <w:pPr>
-        <w:spacing w:after="0" w:line="360" w:lineRule="auto"/>
+        <w:spacing w:after="0" w:line="480" w:lineRule="auto"/>
         <w:rPr>
           <w:rFonts w:ascii="Times New Roman" w:hAnsi="Times New Roman" w:cs="Times New Roman"/>
           <w:sz w:val="24"/>
@@ -384,13 +372,15 @@
         </w:rPr>
         <w:t>~3200 rpm</w:t>
       </w:r>
-      <w:r>
-        <w:rPr>
-          <w:rFonts w:ascii="Times New Roman" w:hAnsi="Times New Roman" w:cs="Times New Roman"/>
-          <w:sz w:val="24"/>
-          <w:szCs w:val="24"/>
-        </w:rPr>
-        <w:t>.</w:t>
+      <w:bookmarkStart w:id="0" w:name="_GoBack"/>
+      <w:bookmarkEnd w:id="0"/>
+      <w:r>
+        <w:rPr>
+          <w:rFonts w:ascii="Times New Roman" w:hAnsi="Times New Roman" w:cs="Times New Roman"/>
+          <w:sz w:val="24"/>
+          <w:szCs w:val="24"/>
+        </w:rPr>
+        <w:t xml:space="preserve"> given our sampling rate of our measuring speed feedback module.</w:t>
       </w:r>
     </w:p>
     <w:p>
@@ -400,7 +390,7 @@
           <w:ilvl w:val="0"/>
           <w:numId w:val="1"/>
         </w:numPr>
-        <w:spacing w:after="0" w:line="360" w:lineRule="auto"/>
+        <w:spacing w:after="0" w:line="480" w:lineRule="auto"/>
         <w:ind w:right="720"/>
         <w:rPr>
           <w:rFonts w:ascii="Times New Roman" w:hAnsi="Times New Roman" w:cs="Times New Roman"/>
@@ -423,52 +413,20 @@
     </w:p>
     <w:p>
       <w:pPr>
-        <w:spacing w:after="0" w:line="360" w:lineRule="auto"/>
-        <w:rPr>
-          <w:rFonts w:ascii="Times New Roman" w:hAnsi="Times New Roman" w:cs="Times New Roman"/>
-          <w:sz w:val="24"/>
-          <w:szCs w:val="24"/>
-        </w:rPr>
-      </w:pPr>
-      <w:r>
-        <w:rPr>
-          <w:rFonts w:ascii="Times New Roman" w:hAnsi="Times New Roman" w:cs="Times New Roman"/>
-          <w:sz w:val="24"/>
-          <w:szCs w:val="24"/>
-        </w:rPr>
-        <w:t>The</w:t>
-      </w:r>
-      <w:r>
-        <w:rPr>
-          <w:rFonts w:ascii="Times New Roman" w:hAnsi="Times New Roman" w:cs="Times New Roman"/>
-          <w:sz w:val="24"/>
-          <w:szCs w:val="24"/>
-        </w:rPr>
-        <w:t xml:space="preserve"> synchronous</w:t>
-      </w:r>
-      <w:r>
-        <w:rPr>
-          <w:rFonts w:ascii="Times New Roman" w:hAnsi="Times New Roman" w:cs="Times New Roman"/>
-          <w:sz w:val="24"/>
-          <w:szCs w:val="24"/>
-        </w:rPr>
-        <w:t xml:space="preserve"> reset frequency is ~12</w:t>
-      </w:r>
-      <w:r>
-        <w:rPr>
-          <w:rFonts w:ascii="Times New Roman" w:hAnsi="Times New Roman" w:cs="Times New Roman"/>
-          <w:sz w:val="24"/>
-          <w:szCs w:val="24"/>
-        </w:rPr>
-        <w:t xml:space="preserve"> </w:t>
-      </w:r>
-      <w:r>
-        <w:rPr>
-          <w:rFonts w:ascii="Times New Roman" w:hAnsi="Times New Roman" w:cs="Times New Roman"/>
-          <w:sz w:val="24"/>
-          <w:szCs w:val="24"/>
-        </w:rPr>
-        <w:t>KHz</w:t>
+        <w:spacing w:after="0" w:line="480" w:lineRule="auto"/>
+        <w:rPr>
+          <w:rFonts w:ascii="Times New Roman" w:hAnsi="Times New Roman" w:cs="Times New Roman"/>
+          <w:sz w:val="24"/>
+          <w:szCs w:val="24"/>
+        </w:rPr>
+      </w:pPr>
+      <w:r>
+        <w:rPr>
+          <w:rFonts w:ascii="Times New Roman" w:hAnsi="Times New Roman" w:cs="Times New Roman"/>
+          <w:sz w:val="24"/>
+          <w:szCs w:val="24"/>
+        </w:rPr>
+        <w:t>The reset frequency is ~12KHz</w:t>
       </w:r>
       <w:r>
         <w:rPr>
@@ -486,7 +444,7 @@
           <w:ilvl w:val="0"/>
           <w:numId w:val="1"/>
         </w:numPr>
-        <w:spacing w:after="0" w:line="360" w:lineRule="auto"/>
+        <w:spacing w:after="0" w:line="480" w:lineRule="auto"/>
         <w:ind w:right="720"/>
         <w:rPr>
           <w:rFonts w:ascii="Times New Roman" w:hAnsi="Times New Roman" w:cs="Times New Roman"/>
@@ -509,20 +467,36 @@
     </w:p>
     <w:p>
       <w:pPr>
-        <w:spacing w:after="0" w:line="360" w:lineRule="auto"/>
-        <w:rPr>
-          <w:rFonts w:ascii="Times New Roman" w:hAnsi="Times New Roman" w:cs="Times New Roman"/>
-          <w:sz w:val="24"/>
-          <w:szCs w:val="24"/>
-        </w:rPr>
-      </w:pPr>
-      <w:r>
-        <w:rPr>
-          <w:rFonts w:ascii="Times New Roman" w:hAnsi="Times New Roman" w:cs="Times New Roman"/>
-          <w:sz w:val="24"/>
-          <w:szCs w:val="24"/>
-        </w:rPr>
-        <w:t>It takes about 40 seconds</w:t>
+        <w:spacing w:after="0" w:line="480" w:lineRule="auto"/>
+        <w:rPr>
+          <w:rFonts w:ascii="Times New Roman" w:hAnsi="Times New Roman" w:cs="Times New Roman"/>
+          <w:sz w:val="24"/>
+          <w:szCs w:val="24"/>
+        </w:rPr>
+      </w:pPr>
+      <w:r>
+        <w:rPr>
+          <w:rFonts w:ascii="Times New Roman" w:hAnsi="Times New Roman" w:cs="Times New Roman"/>
+          <w:sz w:val="24"/>
+          <w:szCs w:val="24"/>
+        </w:rPr>
+        <w:t xml:space="preserve">It </w:t>
+      </w:r>
+      <w:r>
+        <w:rPr>
+          <w:rFonts w:ascii="Times New Roman" w:hAnsi="Times New Roman" w:cs="Times New Roman"/>
+          <w:sz w:val="24"/>
+          <w:szCs w:val="24"/>
+        </w:rPr>
+        <w:t>takes about 42</w:t>
+      </w:r>
+      <w:r>
+        <w:rPr>
+          <w:rFonts w:ascii="Times New Roman" w:hAnsi="Times New Roman" w:cs="Times New Roman"/>
+          <w:sz w:val="24"/>
+          <w:szCs w:val="24"/>
+        </w:rPr>
+        <w:t xml:space="preserve"> seconds</w:t>
       </w:r>
       <w:r>
         <w:rPr>
@@ -540,7 +514,7 @@
           <w:ilvl w:val="0"/>
           <w:numId w:val="1"/>
         </w:numPr>
-        <w:spacing w:after="0" w:line="360" w:lineRule="auto"/>
+        <w:spacing w:after="0" w:line="480" w:lineRule="auto"/>
         <w:ind w:right="720"/>
         <w:rPr>
           <w:rFonts w:ascii="Times New Roman" w:hAnsi="Times New Roman" w:cs="Times New Roman"/>
@@ -563,43 +537,58 @@
     </w:p>
     <w:p>
       <w:pPr>
-        <w:spacing w:after="0" w:line="360" w:lineRule="auto"/>
-        <w:rPr>
-          <w:rFonts w:ascii="Times New Roman" w:hAnsi="Times New Roman" w:cs="Times New Roman"/>
-          <w:sz w:val="24"/>
-          <w:szCs w:val="24"/>
-        </w:rPr>
-      </w:pPr>
-      <w:r>
-        <w:rPr>
-          <w:rFonts w:ascii="Times New Roman" w:hAnsi="Times New Roman" w:cs="Times New Roman"/>
-          <w:sz w:val="24"/>
-          <w:szCs w:val="24"/>
-        </w:rPr>
-        <w:t>The maximum pulse width is the input clock period of the pwm, which is ~0.04ms</w:t>
-      </w:r>
-    </w:p>
-    <w:p>
-      <w:pPr>
-        <w:spacing w:after="0" w:line="360" w:lineRule="auto"/>
-        <w:rPr>
-          <w:rFonts w:ascii="Times New Roman" w:hAnsi="Times New Roman" w:cs="Times New Roman"/>
-          <w:sz w:val="24"/>
-          <w:szCs w:val="24"/>
-        </w:rPr>
-      </w:pPr>
-      <w:r>
-        <w:rPr>
-          <w:rFonts w:ascii="Times New Roman" w:hAnsi="Times New Roman" w:cs="Times New Roman"/>
-          <w:sz w:val="24"/>
-          <w:szCs w:val="24"/>
-        </w:rPr>
-        <w:t>The minimum pulse width is 0, since minimum goal is 0.</w:t>
-      </w:r>
-    </w:p>
-    <w:p>
-      <w:pPr>
-        <w:spacing w:after="0" w:line="360" w:lineRule="auto"/>
+        <w:spacing w:after="0" w:line="480" w:lineRule="auto"/>
+        <w:rPr>
+          <w:rFonts w:ascii="Times New Roman" w:hAnsi="Times New Roman" w:cs="Times New Roman"/>
+          <w:sz w:val="24"/>
+          <w:szCs w:val="24"/>
+        </w:rPr>
+      </w:pPr>
+      <w:r>
+        <w:rPr>
+          <w:rFonts w:ascii="Times New Roman" w:hAnsi="Times New Roman" w:cs="Times New Roman"/>
+          <w:sz w:val="24"/>
+          <w:szCs w:val="24"/>
+        </w:rPr>
+        <w:t>When the goal is at maximum, the pulse width of the pwm one the loaded direction is measured to be ~90%, which is ~9</w:t>
+      </w:r>
+      <w:r>
+        <w:rPr>
+          <w:rFonts w:ascii="Times New Roman" w:hAnsi="Times New Roman" w:cs="Times New Roman"/>
+          <w:sz w:val="24"/>
+          <w:szCs w:val="24"/>
+        </w:rPr>
+        <w:t xml:space="preserve"> </w:t>
+      </w:r>
+      <w:r>
+        <w:rPr>
+          <w:rFonts w:ascii="Times New Roman" w:hAnsi="Times New Roman" w:cs="Times New Roman"/>
+          <w:sz w:val="24"/>
+          <w:szCs w:val="24"/>
+        </w:rPr>
+        <w:t>µs</w:t>
+      </w:r>
+    </w:p>
+    <w:p>
+      <w:pPr>
+        <w:spacing w:after="0" w:line="480" w:lineRule="auto"/>
+        <w:rPr>
+          <w:rFonts w:ascii="Times New Roman" w:hAnsi="Times New Roman" w:cs="Times New Roman"/>
+          <w:sz w:val="24"/>
+          <w:szCs w:val="24"/>
+        </w:rPr>
+      </w:pPr>
+      <w:r>
+        <w:rPr>
+          <w:rFonts w:ascii="Times New Roman" w:hAnsi="Times New Roman" w:cs="Times New Roman"/>
+          <w:sz w:val="24"/>
+          <w:szCs w:val="24"/>
+        </w:rPr>
+        <w:t>When the goal is minimum, the pulse width of the pwm would be at 50% of duty load, which is ~5 µs</w:t>
+      </w:r>
+    </w:p>
+    <w:p>
+      <w:pPr>
         <w:rPr>
           <w:rFonts w:ascii="Times New Roman" w:hAnsi="Times New Roman" w:cs="Times New Roman"/>
           <w:sz w:val="24"/>
@@ -617,10 +606,9 @@
     </w:p>
     <w:p>
       <w:pPr>
-        <w:spacing w:after="0" w:line="360" w:lineRule="auto"/>
-        <w:rPr>
-          <w:rFonts w:ascii="Times New Roman" w:hAnsi="Times New Roman" w:cs="Times New Roman"/>
-          <w:b/>
+        <w:spacing w:after="0" w:line="480" w:lineRule="auto"/>
+        <w:rPr>
+          <w:rFonts w:ascii="Times New Roman" w:hAnsi="Times New Roman" w:cs="Times New Roman"/>
           <w:sz w:val="24"/>
           <w:szCs w:val="24"/>
         </w:rPr>
@@ -638,17 +626,7 @@
     </w:p>
     <w:p>
       <w:pPr>
-        <w:spacing w:after="0" w:line="360" w:lineRule="auto"/>
-        <w:rPr>
-          <w:rFonts w:ascii="Times New Roman" w:hAnsi="Times New Roman" w:cs="Times New Roman"/>
-          <w:sz w:val="24"/>
-          <w:szCs w:val="24"/>
-        </w:rPr>
-      </w:pPr>
-    </w:p>
-    <w:p>
-      <w:pPr>
-        <w:spacing w:after="0" w:line="360" w:lineRule="auto"/>
+        <w:spacing w:after="0" w:line="480" w:lineRule="auto"/>
         <w:rPr>
           <w:rFonts w:ascii="Times New Roman" w:hAnsi="Times New Roman" w:cs="Times New Roman"/>
           <w:b/>
@@ -670,43 +648,35 @@
     </w:p>
     <w:p>
       <w:pPr>
-        <w:spacing w:after="0" w:line="276" w:lineRule="auto"/>
-        <w:rPr>
-          <w:rFonts w:ascii="Times New Roman" w:hAnsi="Times New Roman" w:cs="Times New Roman"/>
-          <w:sz w:val="24"/>
-          <w:szCs w:val="24"/>
-        </w:rPr>
-      </w:pPr>
-      <w:r>
-        <w:rPr>
-          <w:rFonts w:ascii="Times New Roman" w:hAnsi="Times New Roman" w:cs="Times New Roman"/>
-          <w:sz w:val="24"/>
-          <w:szCs w:val="24"/>
-        </w:rPr>
-        <w:t>The goal counter is an 8-bit counter controlled by buttons 0-2 on the FPGA. Button 0 counts up, button 1 counts down, and button 2 resets the goal to zero. The counter module includes checks that prevent the counter from overflowing, such that the maximum value is 255.</w:t>
-      </w:r>
-      <w:r>
-        <w:rPr>
-          <w:rFonts w:ascii="Times New Roman" w:hAnsi="Times New Roman" w:cs="Times New Roman"/>
-          <w:sz w:val="24"/>
-          <w:szCs w:val="24"/>
-        </w:rPr>
-        <w:t xml:space="preserve"> The direction is handled using a dedicated module.</w:t>
-      </w:r>
-    </w:p>
-    <w:p>
-      <w:pPr>
-        <w:spacing w:after="0" w:line="276" w:lineRule="auto"/>
-        <w:rPr>
-          <w:rFonts w:ascii="Times New Roman" w:hAnsi="Times New Roman" w:cs="Times New Roman"/>
-          <w:sz w:val="24"/>
-          <w:szCs w:val="24"/>
-        </w:rPr>
-      </w:pPr>
-    </w:p>
-    <w:p>
-      <w:pPr>
-        <w:spacing w:after="0" w:line="276" w:lineRule="auto"/>
+        <w:spacing w:after="0" w:line="480" w:lineRule="auto"/>
+        <w:rPr>
+          <w:rFonts w:ascii="Times New Roman" w:hAnsi="Times New Roman" w:cs="Times New Roman"/>
+          <w:sz w:val="24"/>
+          <w:szCs w:val="24"/>
+        </w:rPr>
+      </w:pPr>
+      <w:r>
+        <w:rPr>
+          <w:rFonts w:ascii="Times New Roman" w:hAnsi="Times New Roman" w:cs="Times New Roman"/>
+          <w:sz w:val="24"/>
+          <w:szCs w:val="24"/>
+        </w:rPr>
+        <w:t>The goal counter is a counter that is associated with the speed up buttons of two directions. It counts an absolute value of 8 bit binary continuously from pressing down the buttons. The direction is handled using a dedicated module.</w:t>
+      </w:r>
+    </w:p>
+    <w:p>
+      <w:pPr>
+        <w:spacing w:after="0" w:line="480" w:lineRule="auto"/>
+        <w:rPr>
+          <w:rFonts w:ascii="Times New Roman" w:hAnsi="Times New Roman" w:cs="Times New Roman"/>
+          <w:sz w:val="24"/>
+          <w:szCs w:val="24"/>
+        </w:rPr>
+      </w:pPr>
+    </w:p>
+    <w:p>
+      <w:pPr>
+        <w:spacing w:after="0" w:line="480" w:lineRule="auto"/>
         <w:rPr>
           <w:rFonts w:ascii="Times New Roman" w:hAnsi="Times New Roman" w:cs="Times New Roman"/>
           <w:b/>
@@ -728,130 +698,20 @@
     </w:p>
     <w:p>
       <w:pPr>
-        <w:spacing w:after="0" w:line="276" w:lineRule="auto"/>
-        <w:rPr>
-          <w:rFonts w:ascii="Times New Roman" w:hAnsi="Times New Roman" w:cs="Times New Roman"/>
-          <w:sz w:val="24"/>
-          <w:szCs w:val="24"/>
-        </w:rPr>
-      </w:pPr>
-      <w:r>
-        <w:rPr>
-          <w:rFonts w:ascii="Times New Roman" w:hAnsi="Times New Roman" w:cs="Times New Roman"/>
-          <w:sz w:val="24"/>
-          <w:szCs w:val="24"/>
-        </w:rPr>
-        <w:t xml:space="preserve">The speed counter is used to calculate a measure of speed based on the </w:t>
-      </w:r>
-      <w:r>
-        <w:rPr>
-          <w:rFonts w:ascii="Times New Roman" w:hAnsi="Times New Roman" w:cs="Times New Roman"/>
-          <w:sz w:val="24"/>
-          <w:szCs w:val="24"/>
-        </w:rPr>
-        <w:t xml:space="preserve">output of the rotary encoders on the motor. </w:t>
-      </w:r>
-      <w:r>
-        <w:rPr>
-          <w:rFonts w:ascii="Times New Roman" w:hAnsi="Times New Roman" w:cs="Times New Roman"/>
-          <w:sz w:val="24"/>
-          <w:szCs w:val="24"/>
-        </w:rPr>
-        <w:t>D-flipflops are used to capture the values of encoder_a and encoder_b at certain points in time, and converted into an enable equation for the counter.</w:t>
-      </w:r>
-      <w:r>
-        <w:rPr>
-          <w:rFonts w:ascii="Times New Roman" w:hAnsi="Times New Roman" w:cs="Times New Roman"/>
-          <w:sz w:val="24"/>
-          <w:szCs w:val="24"/>
-        </w:rPr>
-        <w:t xml:space="preserve"> A synchronous reset is used where, when the reset is asserted, the value of the counter is captured in a register and the counter</w:t>
-      </w:r>
-      <w:r>
-        <w:rPr>
-          <w:rFonts w:ascii="Times New Roman" w:hAnsi="Times New Roman" w:cs="Times New Roman"/>
-          <w:sz w:val="24"/>
-          <w:szCs w:val="24"/>
-        </w:rPr>
-        <w:t xml:space="preserve"> is reset, such that the value captured in the register is a measure of the speed of the motor.</w:t>
-      </w:r>
-    </w:p>
-    <w:p>
-      <w:pPr>
-        <w:spacing w:after="0" w:line="276" w:lineRule="auto"/>
-        <w:rPr>
-          <w:rFonts w:ascii="Times New Roman" w:hAnsi="Times New Roman" w:cs="Times New Roman"/>
-          <w:sz w:val="24"/>
-          <w:szCs w:val="24"/>
-        </w:rPr>
-      </w:pPr>
-    </w:p>
-    <w:p>
-      <w:pPr>
-        <w:spacing w:after="0" w:line="276" w:lineRule="auto"/>
-        <w:rPr>
-          <w:rFonts w:ascii="Times New Roman" w:hAnsi="Times New Roman" w:cs="Times New Roman"/>
-          <w:b/>
-          <w:sz w:val="24"/>
-          <w:szCs w:val="24"/>
-        </w:rPr>
-      </w:pPr>
-      <w:r>
-        <w:rPr>
-          <w:rFonts w:ascii="Times New Roman" w:hAnsi="Times New Roman" w:cs="Times New Roman"/>
-          <w:b/>
-          <w:i/>
-          <w:sz w:val="24"/>
-          <w:szCs w:val="24"/>
-        </w:rPr>
-        <w:t>counter</w:t>
-      </w:r>
-    </w:p>
-    <w:p>
-      <w:pPr>
-        <w:spacing w:after="0" w:line="276" w:lineRule="auto"/>
-        <w:rPr>
-          <w:rFonts w:ascii="Times New Roman" w:hAnsi="Times New Roman" w:cs="Times New Roman"/>
-          <w:sz w:val="24"/>
-          <w:szCs w:val="24"/>
-        </w:rPr>
-      </w:pPr>
-      <w:r>
-        <w:rPr>
-          <w:rFonts w:ascii="Times New Roman" w:hAnsi="Times New Roman" w:cs="Times New Roman"/>
-          <w:sz w:val="24"/>
-          <w:szCs w:val="24"/>
-        </w:rPr>
-        <w:t xml:space="preserve">A simple counter used to </w:t>
-      </w:r>
-      <w:r>
-        <w:rPr>
-          <w:rFonts w:ascii="Times New Roman" w:hAnsi="Times New Roman" w:cs="Times New Roman"/>
-          <w:sz w:val="24"/>
-          <w:szCs w:val="24"/>
-        </w:rPr>
-        <w:t>divide the CLOCK_50 frequency for use with the PWM module.</w:t>
-      </w:r>
-    </w:p>
-    <w:p>
-      <w:pPr>
-        <w:spacing w:after="0" w:line="360" w:lineRule="auto"/>
-        <w:rPr>
-          <w:rFonts w:ascii="Times New Roman" w:hAnsi="Times New Roman" w:cs="Times New Roman"/>
-          <w:sz w:val="24"/>
-          <w:szCs w:val="24"/>
-        </w:rPr>
-      </w:pPr>
-    </w:p>
-    <w:p>
-      <w:pPr>
-        <w:spacing w:after="0" w:line="360" w:lineRule="auto"/>
-        <w:rPr>
-          <w:rFonts w:ascii="Times New Roman" w:hAnsi="Times New Roman" w:cs="Times New Roman"/>
-          <w:sz w:val="24"/>
-          <w:szCs w:val="24"/>
-        </w:rPr>
-      </w:pPr>
+        <w:rPr>
+          <w:rFonts w:ascii="Times New Roman" w:hAnsi="Times New Roman" w:cs="Times New Roman"/>
+          <w:sz w:val="24"/>
+          <w:szCs w:val="24"/>
+        </w:rPr>
+      </w:pPr>
+      <w:r>
+        <w:rPr>
+          <w:rFonts w:ascii="Times New Roman" w:hAnsi="Times New Roman" w:cs="Times New Roman"/>
+          <w:sz w:val="24"/>
+          <w:szCs w:val="24"/>
+        </w:rPr>
+        <w:t>The speed counter is the counter of measuring the feedback speed read from the encoder, which counts up every time the motor passes a groove, and it gets reset at a clock frequency, ensuring a measure of speed. The measurement is used in the equation of r = k(g-m); feedback speed is also mapped to the LEDs on board.</w:t>
+      </w:r>
       <w:r>
         <w:rPr>
           <w:rFonts w:ascii="Times New Roman" w:hAnsi="Times New Roman" w:cs="Times New Roman"/>
@@ -863,7 +723,7 @@
     </w:p>
     <w:p>
       <w:pPr>
-        <w:spacing w:after="0" w:line="360" w:lineRule="auto"/>
+        <w:spacing w:after="0" w:line="480" w:lineRule="auto"/>
         <w:rPr>
           <w:rFonts w:ascii="Times New Roman" w:hAnsi="Times New Roman" w:cs="Times New Roman"/>
           <w:sz w:val="24"/>
@@ -883,7 +743,7 @@
     </w:p>
     <w:p>
       <w:pPr>
-        <w:spacing w:after="0" w:line="360" w:lineRule="auto"/>
+        <w:spacing w:after="0" w:line="480" w:lineRule="auto"/>
         <w:rPr>
           <w:rFonts w:ascii="Times New Roman" w:hAnsi="Times New Roman" w:cs="Times New Roman"/>
           <w:sz w:val="24"/>
@@ -901,53 +761,58 @@
     </w:p>
     <w:p>
       <w:pPr>
-        <w:spacing w:after="0" w:line="360" w:lineRule="auto"/>
-        <w:rPr>
-          <w:rFonts w:ascii="Times New Roman" w:hAnsi="Times New Roman" w:cs="Times New Roman"/>
-          <w:sz w:val="24"/>
-          <w:szCs w:val="24"/>
-        </w:rPr>
-      </w:pPr>
-    </w:p>
-    <w:p>
-      <w:pPr>
-        <w:spacing w:after="0" w:line="360" w:lineRule="auto"/>
-        <w:rPr>
-          <w:rFonts w:ascii="Times New Roman" w:hAnsi="Times New Roman" w:cs="Times New Roman"/>
-          <w:b/>
-          <w:sz w:val="24"/>
-          <w:szCs w:val="24"/>
-        </w:rPr>
-      </w:pPr>
-      <w:r>
-        <w:rPr>
-          <w:rFonts w:ascii="Times New Roman" w:hAnsi="Times New Roman" w:cs="Times New Roman"/>
-          <w:b/>
+        <w:spacing w:after="0" w:line="480" w:lineRule="auto"/>
+        <w:rPr>
+          <w:rFonts w:ascii="Times New Roman" w:hAnsi="Times New Roman" w:cs="Times New Roman"/>
+          <w:sz w:val="24"/>
+          <w:szCs w:val="24"/>
+        </w:rPr>
+      </w:pPr>
+      <w:r>
+        <w:rPr>
+          <w:rFonts w:ascii="Times New Roman" w:hAnsi="Times New Roman" w:cs="Times New Roman"/>
+          <w:sz w:val="24"/>
+          <w:szCs w:val="24"/>
+        </w:rPr>
+        <w:t>For the requirement of gain k (originally 8 bit) to be within 0-1, we used r=k(g-m) directly to generate a 8+8 bit number, then bit shifted and use the first 8 bit for the output, effectively converting coefficient k to be a number between 0-1.</w:t>
+      </w:r>
+    </w:p>
+    <w:p>
+      <w:pPr>
+        <w:spacing w:after="0" w:line="480" w:lineRule="auto"/>
+        <w:rPr>
+          <w:rFonts w:ascii="Times New Roman" w:hAnsi="Times New Roman" w:cs="Times New Roman"/>
+          <w:b/>
+          <w:sz w:val="24"/>
+          <w:szCs w:val="24"/>
+        </w:rPr>
+      </w:pPr>
+      <w:r>
+        <w:rPr>
           <w:noProof/>
-          <w:sz w:val="24"/>
-          <w:szCs w:val="24"/>
+          <w:lang w:eastAsia="zh-CN"/>
         </w:rPr>
         <w:drawing>
-          <wp:anchor distT="0" distB="0" distL="114300" distR="114300" simplePos="0" relativeHeight="251658240" behindDoc="0" locked="0" layoutInCell="1" allowOverlap="1" wp14:anchorId="629AA01A" wp14:editId="60FCF217">
+          <wp:anchor distT="0" distB="0" distL="114300" distR="114300" simplePos="0" relativeHeight="251658240" behindDoc="0" locked="0" layoutInCell="1" allowOverlap="1" wp14:anchorId="760D3D9A" wp14:editId="75012458">
             <wp:simplePos x="0" y="0"/>
             <wp:positionH relativeFrom="margin">
-              <wp:posOffset>-563880</wp:posOffset>
+              <wp:posOffset>-593796</wp:posOffset>
             </wp:positionH>
             <wp:positionV relativeFrom="paragraph">
-              <wp:posOffset>297180</wp:posOffset>
+              <wp:posOffset>285657</wp:posOffset>
             </wp:positionV>
-            <wp:extent cx="7059295" cy="3208020"/>
-            <wp:effectExtent l="0" t="0" r="8255" b="0"/>
+            <wp:extent cx="7005955" cy="3564255"/>
+            <wp:effectExtent l="0" t="0" r="4445" b="0"/>
             <wp:wrapThrough wrapText="bothSides">
               <wp:wrapPolygon edited="0">
                 <wp:start x="0" y="0"/>
-                <wp:lineTo x="0" y="21420"/>
-                <wp:lineTo x="21567" y="21420"/>
-                <wp:lineTo x="21567" y="0"/>
+                <wp:lineTo x="0" y="21473"/>
+                <wp:lineTo x="21555" y="21473"/>
+                <wp:lineTo x="21555" y="0"/>
                 <wp:lineTo x="0" y="0"/>
               </wp:wrapPolygon>
             </wp:wrapThrough>
-            <wp:docPr id="2" name="Picture 2"/>
+            <wp:docPr id="1" name="Picture 1"/>
             <wp:cNvGraphicFramePr>
               <a:graphicFrameLocks xmlns:a="http://schemas.openxmlformats.org/drawingml/2006/main" noChangeAspect="1"/>
             </wp:cNvGraphicFramePr>
@@ -955,44 +820,37 @@
               <a:graphicData uri="http://schemas.openxmlformats.org/drawingml/2006/picture">
                 <pic:pic xmlns:pic="http://schemas.openxmlformats.org/drawingml/2006/picture">
                   <pic:nvPicPr>
-                    <pic:cNvPr id="0" name="Picture 1"/>
-                    <pic:cNvPicPr>
-                      <a:picLocks noChangeAspect="1" noChangeArrowheads="1"/>
-                    </pic:cNvPicPr>
+                    <pic:cNvPr id="1" name=""/>
+                    <pic:cNvPicPr/>
                   </pic:nvPicPr>
                   <pic:blipFill>
-                    <a:blip r:embed="rId8">
+                    <a:blip r:embed="rId8" cstate="print">
                       <a:extLst>
                         <a:ext uri="{28A0092B-C50C-407E-A947-70E740481C1C}">
                           <a14:useLocalDpi xmlns:a14="http://schemas.microsoft.com/office/drawing/2010/main" val="0"/>
                         </a:ext>
                       </a:extLst>
                     </a:blip>
-                    <a:srcRect/>
                     <a:stretch>
                       <a:fillRect/>
                     </a:stretch>
                   </pic:blipFill>
-                  <pic:spPr bwMode="auto">
+                  <pic:spPr>
                     <a:xfrm>
                       <a:off x="0" y="0"/>
-                      <a:ext cx="7059295" cy="3208020"/>
+                      <a:ext cx="7005955" cy="3564255"/>
                     </a:xfrm>
                     <a:prstGeom prst="rect">
                       <a:avLst/>
                     </a:prstGeom>
-                    <a:noFill/>
-                    <a:ln>
-                      <a:noFill/>
-                    </a:ln>
                   </pic:spPr>
                 </pic:pic>
               </a:graphicData>
             </a:graphic>
-            <wp14:sizeRelH relativeFrom="page">
+            <wp14:sizeRelH relativeFrom="margin">
               <wp14:pctWidth>0</wp14:pctWidth>
             </wp14:sizeRelH>
-            <wp14:sizeRelV relativeFrom="page">
+            <wp14:sizeRelV relativeFrom="margin">
               <wp14:pctHeight>0</wp14:pctHeight>
             </wp14:sizeRelV>
           </wp:anchor>
@@ -1019,7 +877,18 @@
     </w:p>
     <w:p>
       <w:pPr>
-        <w:spacing w:after="0" w:line="360" w:lineRule="auto"/>
+        <w:spacing w:after="0" w:line="480" w:lineRule="auto"/>
+        <w:rPr>
+          <w:rFonts w:ascii="Times New Roman" w:hAnsi="Times New Roman" w:cs="Times New Roman"/>
+          <w:b/>
+          <w:sz w:val="24"/>
+          <w:szCs w:val="24"/>
+        </w:rPr>
+      </w:pPr>
+    </w:p>
+    <w:p>
+      <w:pPr>
+        <w:spacing w:after="0" w:line="480" w:lineRule="auto"/>
         <w:rPr>
           <w:rFonts w:ascii="Times New Roman" w:hAnsi="Times New Roman" w:cs="Times New Roman"/>
           <w:sz w:val="24"/>
@@ -1046,7 +915,7 @@
     </w:p>
     <w:p>
       <w:pPr>
-        <w:spacing w:after="0" w:line="360" w:lineRule="auto"/>
+        <w:spacing w:after="0" w:line="480" w:lineRule="auto"/>
         <w:rPr>
           <w:rFonts w:ascii="Times New Roman" w:hAnsi="Times New Roman" w:cs="Times New Roman"/>
           <w:sz w:val="24"/>
@@ -1073,7 +942,7 @@
     </w:p>
     <w:p>
       <w:pPr>
-        <w:spacing w:after="0" w:line="360" w:lineRule="auto"/>
+        <w:spacing w:after="0" w:line="480" w:lineRule="auto"/>
         <w:rPr>
           <w:rFonts w:ascii="Times New Roman" w:hAnsi="Times New Roman" w:cs="Times New Roman"/>
           <w:sz w:val="24"/>
@@ -1124,7 +993,7 @@
     </w:p>
     <w:p>
       <w:pPr>
-        <w:spacing w:after="0" w:line="360" w:lineRule="auto"/>
+        <w:spacing w:after="0" w:line="480" w:lineRule="auto"/>
         <w:rPr>
           <w:rFonts w:ascii="Times New Roman" w:hAnsi="Times New Roman" w:cs="Times New Roman"/>
           <w:sz w:val="24"/>
@@ -1159,20 +1028,21 @@
     </w:p>
     <w:p>
       <w:pPr>
-        <w:spacing w:after="0" w:line="360" w:lineRule="auto"/>
-        <w:rPr>
-          <w:rFonts w:ascii="Times New Roman" w:hAnsi="Times New Roman" w:cs="Times New Roman"/>
-          <w:sz w:val="24"/>
-          <w:szCs w:val="24"/>
-        </w:rPr>
-      </w:pPr>
-      <w:r>
-        <w:rPr>
-          <w:rFonts w:ascii="Times New Roman" w:hAnsi="Times New Roman" w:cs="Times New Roman"/>
-          <w:b/>
-          <w:sz w:val="24"/>
-          <w:szCs w:val="24"/>
-        </w:rPr>
+        <w:spacing w:after="0" w:line="480" w:lineRule="auto"/>
+        <w:rPr>
+          <w:rFonts w:ascii="Times New Roman" w:hAnsi="Times New Roman" w:cs="Times New Roman"/>
+          <w:sz w:val="24"/>
+          <w:szCs w:val="24"/>
+        </w:rPr>
+      </w:pPr>
+      <w:r>
+        <w:rPr>
+          <w:rFonts w:ascii="Times New Roman" w:hAnsi="Times New Roman" w:cs="Times New Roman"/>
+          <w:b/>
+          <w:sz w:val="24"/>
+          <w:szCs w:val="24"/>
+        </w:rPr>
+        <w:lastRenderedPageBreak/>
         <w:t>Module direction_handler</w:t>
       </w:r>
       <w:r>
@@ -1186,7 +1056,7 @@
     </w:p>
     <w:p>
       <w:pPr>
-        <w:spacing w:after="0" w:line="360" w:lineRule="auto"/>
+        <w:spacing w:after="0" w:line="480" w:lineRule="auto"/>
         <w:rPr>
           <w:rFonts w:ascii="Times New Roman" w:hAnsi="Times New Roman" w:cs="Times New Roman"/>
           <w:sz w:val="24"/>
@@ -1208,20 +1078,12 @@
           <w:sz w:val="24"/>
           <w:szCs w:val="24"/>
         </w:rPr>
-        <w:t xml:space="preserve"> is a pwm adjusting the reset/count percentage of the clock used to</w:t>
-      </w:r>
-      <w:r>
-        <w:rPr>
-          <w:rFonts w:ascii="Times New Roman" w:hAnsi="Times New Roman" w:cs="Times New Roman"/>
-          <w:sz w:val="24"/>
-          <w:szCs w:val="24"/>
-        </w:rPr>
-        <w:t xml:space="preserve"> measure feedback speed.</w:t>
-      </w:r>
-    </w:p>
-    <w:p>
-      <w:pPr>
-        <w:spacing w:after="0" w:line="360" w:lineRule="auto"/>
+        <w:t xml:space="preserve"> is a pwm adjusting the reset/count percentage of the clock used to measure feedback speed\</w:t>
+      </w:r>
+    </w:p>
+    <w:p>
+      <w:pPr>
+        <w:spacing w:after="0" w:line="480" w:lineRule="auto"/>
         <w:rPr>
           <w:rFonts w:ascii="Times New Roman" w:hAnsi="Times New Roman" w:cs="Times New Roman"/>
           <w:sz w:val="24"/>
@@ -1245,18 +1107,46 @@
         </w:rPr>
         <w:t xml:space="preserve"> is the motor speed feedback measurement</w:t>
       </w:r>
-      <w:r>
-        <w:rPr>
-          <w:rFonts w:ascii="Times New Roman" w:hAnsi="Times New Roman" w:cs="Times New Roman"/>
-          <w:sz w:val="24"/>
-          <w:szCs w:val="24"/>
-        </w:rPr>
-        <w:t>.</w:t>
-      </w:r>
-      <w:r>
-        <w:rPr>
-          <w:rFonts w:ascii="Times New Roman" w:hAnsi="Times New Roman" w:cs="Times New Roman"/>
-          <w:b/>
+    </w:p>
+    <w:p>
+      <w:pPr>
+        <w:spacing w:after="0" w:line="480" w:lineRule="auto"/>
+        <w:rPr>
+          <w:rFonts w:ascii="Times New Roman" w:hAnsi="Times New Roman" w:cs="Times New Roman"/>
+          <w:sz w:val="24"/>
+          <w:szCs w:val="24"/>
+        </w:rPr>
+      </w:pPr>
+    </w:p>
+    <w:p>
+      <w:pPr>
+        <w:spacing w:after="0" w:line="480" w:lineRule="auto"/>
+        <w:rPr>
+          <w:rFonts w:ascii="Times New Roman" w:hAnsi="Times New Roman" w:cs="Times New Roman"/>
+          <w:sz w:val="24"/>
+          <w:szCs w:val="24"/>
+        </w:rPr>
+      </w:pPr>
+      <w:r>
+        <w:rPr>
+          <w:rFonts w:ascii="Times New Roman" w:hAnsi="Times New Roman" w:cs="Times New Roman"/>
+          <w:sz w:val="24"/>
+          <w:szCs w:val="24"/>
+        </w:rPr>
+        <w:t xml:space="preserve"> </w:t>
+      </w:r>
+      <w:r>
+        <w:rPr>
+          <w:rFonts w:ascii="Times New Roman" w:hAnsi="Times New Roman" w:cs="Times New Roman"/>
+          <w:b/>
+          <w:sz w:val="24"/>
+          <w:szCs w:val="24"/>
+        </w:rPr>
+        <w:t>Oscilloscope Captures</w:t>
+      </w:r>
+      <w:r>
+        <w:rPr>
+          <w:rFonts w:ascii="Times New Roman" w:hAnsi="Times New Roman" w:cs="Times New Roman"/>
           <w:sz w:val="24"/>
           <w:szCs w:val="24"/>
         </w:rPr>
@@ -1265,35 +1155,7 @@
     </w:p>
     <w:p>
       <w:pPr>
-        <w:spacing w:after="0" w:line="360" w:lineRule="auto"/>
-        <w:rPr>
-          <w:rFonts w:ascii="Times New Roman" w:hAnsi="Times New Roman" w:cs="Times New Roman"/>
-          <w:sz w:val="24"/>
-          <w:szCs w:val="24"/>
-        </w:rPr>
-      </w:pPr>
-      <w:r>
-        <w:rPr>
-          <w:rFonts w:ascii="Times New Roman" w:hAnsi="Times New Roman" w:cs="Times New Roman"/>
-          <w:b/>
-          <w:sz w:val="24"/>
-          <w:szCs w:val="24"/>
-        </w:rPr>
-        <w:lastRenderedPageBreak/>
-        <w:t>Oscilloscope Captures</w:t>
-      </w:r>
-      <w:r>
-        <w:rPr>
-          <w:rFonts w:ascii="Times New Roman" w:hAnsi="Times New Roman" w:cs="Times New Roman"/>
-          <w:sz w:val="24"/>
-          <w:szCs w:val="24"/>
-        </w:rPr>
-        <w:br w:type="page"/>
-      </w:r>
-    </w:p>
-    <w:p>
-      <w:pPr>
-        <w:spacing w:after="0" w:line="360" w:lineRule="auto"/>
+        <w:spacing w:after="0" w:line="480" w:lineRule="auto"/>
         <w:rPr>
           <w:rFonts w:ascii="Times New Roman" w:hAnsi="Times New Roman" w:cs="Times New Roman"/>
           <w:sz w:val="24"/>
@@ -1313,66 +1175,20 @@
     </w:p>
     <w:p>
       <w:pPr>
-        <w:spacing w:after="0" w:line="360" w:lineRule="auto"/>
-        <w:rPr>
-          <w:rFonts w:ascii="Times New Roman" w:hAnsi="Times New Roman" w:cs="Times New Roman"/>
-          <w:i/>
-          <w:sz w:val="24"/>
-          <w:szCs w:val="24"/>
-        </w:rPr>
-      </w:pPr>
-      <w:r>
-        <w:rPr>
-          <w:rFonts w:ascii="Times New Roman" w:hAnsi="Times New Roman" w:cs="Times New Roman"/>
-          <w:i/>
-          <w:sz w:val="24"/>
-          <w:szCs w:val="24"/>
-        </w:rPr>
-        <w:t>Written by Jonathan Monreal</w:t>
-      </w:r>
-    </w:p>
-    <w:p>
-      <w:pPr>
-        <w:spacing w:after="0" w:line="360" w:lineRule="auto"/>
-        <w:rPr>
-          <w:rFonts w:ascii="Times New Roman" w:hAnsi="Times New Roman" w:cs="Times New Roman"/>
-          <w:sz w:val="24"/>
-          <w:szCs w:val="24"/>
-        </w:rPr>
-      </w:pPr>
-    </w:p>
-    <w:p>
-      <w:pPr>
-        <w:spacing w:after="0" w:line="360" w:lineRule="auto"/>
-        <w:rPr>
-          <w:rFonts w:ascii="Times New Roman" w:hAnsi="Times New Roman" w:cs="Times New Roman"/>
-          <w:sz w:val="24"/>
-          <w:szCs w:val="24"/>
-        </w:rPr>
-      </w:pPr>
-      <w:r>
-        <w:rPr>
-          <w:rFonts w:ascii="Times New Roman" w:hAnsi="Times New Roman" w:cs="Times New Roman"/>
-          <w:sz w:val="24"/>
-          <w:szCs w:val="24"/>
-        </w:rPr>
-        <w:t xml:space="preserve">The division of work was done with attention to not only </w:t>
-      </w:r>
-      <w:r>
-        <w:rPr>
-          <w:rFonts w:ascii="Times New Roman" w:hAnsi="Times New Roman" w:cs="Times New Roman"/>
-          <w:sz w:val="24"/>
-          <w:szCs w:val="24"/>
-        </w:rPr>
-        <w:t xml:space="preserve">the number of modules, but the relative difficulty of constructing each module. Work was shared on the top-level module, </w:t>
-      </w:r>
-      <w:r>
-        <w:rPr>
-          <w:rFonts w:ascii="Times New Roman" w:hAnsi="Times New Roman" w:cs="Times New Roman"/>
-          <w:sz w:val="24"/>
-          <w:szCs w:val="24"/>
-        </w:rPr>
-        <w:t>while I took on the task of working on the counters and Jiawei worked on the PWM modules.</w:t>
+        <w:spacing w:after="0" w:line="480" w:lineRule="auto"/>
+        <w:rPr>
+          <w:rFonts w:ascii="Times New Roman" w:hAnsi="Times New Roman" w:cs="Times New Roman"/>
+          <w:sz w:val="24"/>
+          <w:szCs w:val="24"/>
+        </w:rPr>
+      </w:pPr>
+      <w:r>
+        <w:rPr>
+          <w:rFonts w:ascii="Times New Roman" w:hAnsi="Times New Roman" w:cs="Times New Roman"/>
+          <w:sz w:val="24"/>
+          <w:szCs w:val="24"/>
+        </w:rPr>
+        <w:t>We write draft codes and using github to exchange, working in lab together to debug.</w:t>
       </w:r>
     </w:p>
     <w:sectPr>
@@ -1437,7 +1253,7 @@
 
 <file path=word/numbering.xml><?xml version="1.0" encoding="utf-8"?>
 <w:numbering xmlns:wpc="http://schemas.microsoft.com/office/word/2010/wordprocessingCanvas" xmlns:mc="http://schemas.openxmlformats.org/markup-compatibility/2006" xmlns:o="urn:schemas-microsoft-com:office:office" xmlns:r="http://schemas.openxmlformats.org/officeDocument/2006/relationships" xmlns:m="http://schemas.openxmlformats.org/officeDocument/2006/math" xmlns:v="urn:schemas-microsoft-com:vml" xmlns:wp14="http://schemas.microsoft.com/office/word/2010/wordprocessingDrawing" xmlns:wp="http://schemas.openxmlformats.org/drawingml/2006/wordprocessingDrawing" xmlns:w10="urn:schemas-microsoft-com:office:word" xmlns:w="http://schemas.openxmlformats.org/wordprocessingml/2006/main" xmlns:w14="http://schemas.microsoft.com/office/word/2010/wordml" xmlns:w15="http://schemas.microsoft.com/office/word/2012/wordml" xmlns:wpg="http://schemas.microsoft.com/office/word/2010/wordprocessingGroup" xmlns:wpi="http://schemas.microsoft.com/office/word/2010/wordprocessingInk" xmlns:wne="http://schemas.microsoft.com/office/word/2006/wordml" xmlns:wps="http://schemas.microsoft.com/office/word/2010/wordprocessingShape" mc:Ignorable="w14 w15 wp14">
-  <w:abstractNum w:abstractNumId="0">
+  <w:abstractNum w:abstractNumId="0" w15:restartNumberingAfterBreak="0">
     <w:nsid w:val="01554431"/>
     <w:multiLevelType w:val="hybridMultilevel"/>
     <w:tmpl w:val="434A0150"/>
@@ -2277,7 +2093,7 @@
 </file>
 
 <file path=customXml/itemProps1.xml><?xml version="1.0" encoding="utf-8"?>
-<ds:datastoreItem xmlns:ds="http://schemas.openxmlformats.org/officeDocument/2006/customXml" ds:itemID="{1A1819D8-5CEE-4877-8953-D8BB87542A6A}">
+<ds:datastoreItem xmlns:ds="http://schemas.openxmlformats.org/officeDocument/2006/customXml" ds:itemID="{F3057CD9-B5A2-47DF-8B45-6C0CD3B44498}">
   <ds:schemaRefs>
     <ds:schemaRef ds:uri="http://schemas.openxmlformats.org/officeDocument/2006/bibliography"/>
   </ds:schemaRefs>

</xml_diff>